<commit_message>
added notes and spring notes
</commit_message>
<xml_diff>
--- a/C++/CPP_Language.docx
+++ b/C++/CPP_Language.docx
@@ -1549,25 +1549,7 @@
           <w:sz w:val="24"/>
           <w:szCs w:val="24"/>
         </w:rPr>
-        <w:t>Int width {5</w:t>
-      </w:r>
-      <w:proofErr w:type="gramStart"/>
-      <w:r>
-        <w:rPr>
-          <w:rFonts w:ascii="Times New Roman" w:hAnsi="Times New Roman" w:cs="Times New Roman"/>
-          <w:sz w:val="24"/>
-          <w:szCs w:val="24"/>
-        </w:rPr>
-        <w:t>} ;</w:t>
-      </w:r>
-      <w:proofErr w:type="gramEnd"/>
-      <w:r>
-        <w:rPr>
-          <w:rFonts w:ascii="Times New Roman" w:hAnsi="Times New Roman" w:cs="Times New Roman"/>
-          <w:sz w:val="24"/>
-          <w:szCs w:val="24"/>
-        </w:rPr>
-        <w:t xml:space="preserve"> </w:t>
+        <w:t xml:space="preserve">Int width {5} ; </w:t>
       </w:r>
     </w:p>
     <w:p>
@@ -1750,23 +1732,13 @@
           <w:szCs w:val="24"/>
         </w:rPr>
       </w:pPr>
-      <w:proofErr w:type="gramStart"/>
-      <w:r>
-        <w:rPr>
-          <w:rFonts w:ascii="Times New Roman" w:hAnsi="Times New Roman" w:cs="Times New Roman"/>
-          <w:sz w:val="24"/>
-          <w:szCs w:val="24"/>
-        </w:rPr>
-        <w:t>Std::</w:t>
-      </w:r>
-      <w:proofErr w:type="gramEnd"/>
-      <w:r>
-        <w:rPr>
-          <w:rFonts w:ascii="Times New Roman" w:hAnsi="Times New Roman" w:cs="Times New Roman"/>
-          <w:sz w:val="24"/>
-          <w:szCs w:val="24"/>
-        </w:rPr>
-        <w:t xml:space="preserve">cout </w:t>
+      <w:r>
+        <w:rPr>
+          <w:rFonts w:ascii="Times New Roman" w:hAnsi="Times New Roman" w:cs="Times New Roman"/>
+          <w:sz w:val="24"/>
+          <w:szCs w:val="24"/>
+        </w:rPr>
+        <w:t xml:space="preserve">Std::cout </w:t>
       </w:r>
     </w:p>
     <w:p>
@@ -1816,25 +1788,7 @@
           <w:sz w:val="24"/>
           <w:szCs w:val="24"/>
         </w:rPr>
-        <w:t xml:space="preserve">Ex: </w:t>
-      </w:r>
-      <w:proofErr w:type="gramStart"/>
-      <w:r>
-        <w:rPr>
-          <w:rFonts w:ascii="Times New Roman" w:hAnsi="Times New Roman" w:cs="Times New Roman"/>
-          <w:sz w:val="24"/>
-          <w:szCs w:val="24"/>
-        </w:rPr>
-        <w:t>std::</w:t>
-      </w:r>
-      <w:proofErr w:type="gramEnd"/>
-      <w:r>
-        <w:rPr>
-          <w:rFonts w:ascii="Times New Roman" w:hAnsi="Times New Roman" w:cs="Times New Roman"/>
-          <w:sz w:val="24"/>
-          <w:szCs w:val="24"/>
-        </w:rPr>
-        <w:t xml:space="preserve">cout&lt;&lt;4; </w:t>
+        <w:t xml:space="preserve">Ex: std::cout&lt;&lt;4; </w:t>
       </w:r>
     </w:p>
     <w:p>
@@ -1910,27 +1864,7 @@
           <w:sz w:val="24"/>
           <w:szCs w:val="24"/>
         </w:rPr>
-        <w:t xml:space="preserve">Ex: </w:t>
-      </w:r>
-      <w:proofErr w:type="gramStart"/>
-      <w:r>
-        <w:rPr>
-          <w:rFonts w:ascii="Times New Roman" w:hAnsi="Times New Roman" w:cs="Times New Roman"/>
-          <w:color w:val="7030A0"/>
-          <w:sz w:val="24"/>
-          <w:szCs w:val="24"/>
-        </w:rPr>
-        <w:t>std::</w:t>
-      </w:r>
-      <w:proofErr w:type="gramEnd"/>
-      <w:r>
-        <w:rPr>
-          <w:rFonts w:ascii="Times New Roman" w:hAnsi="Times New Roman" w:cs="Times New Roman"/>
-          <w:color w:val="7030A0"/>
-          <w:sz w:val="24"/>
-          <w:szCs w:val="24"/>
-        </w:rPr>
-        <w:t>cout&lt;&lt;”hello”&lt;&lt;”world</w:t>
+        <w:t>Ex: std::cout&lt;&lt;”hello”&lt;&lt;”world</w:t>
       </w:r>
       <w:r>
         <w:rPr>
@@ -1957,23 +1891,13 @@
           <w:szCs w:val="24"/>
         </w:rPr>
       </w:pPr>
-      <w:proofErr w:type="gramStart"/>
-      <w:r>
-        <w:rPr>
-          <w:rFonts w:ascii="Times New Roman" w:hAnsi="Times New Roman" w:cs="Times New Roman"/>
-          <w:sz w:val="24"/>
-          <w:szCs w:val="24"/>
-        </w:rPr>
-        <w:t>Std::</w:t>
-      </w:r>
-      <w:proofErr w:type="gramEnd"/>
-      <w:r>
-        <w:rPr>
-          <w:rFonts w:ascii="Times New Roman" w:hAnsi="Times New Roman" w:cs="Times New Roman"/>
-          <w:sz w:val="24"/>
-          <w:szCs w:val="24"/>
-        </w:rPr>
-        <w:t>endl</w:t>
+      <w:r>
+        <w:rPr>
+          <w:rFonts w:ascii="Times New Roman" w:hAnsi="Times New Roman" w:cs="Times New Roman"/>
+          <w:sz w:val="24"/>
+          <w:szCs w:val="24"/>
+        </w:rPr>
+        <w:t>Std::endl</w:t>
       </w:r>
     </w:p>
     <w:p>
@@ -2016,25 +1940,7 @@
           <w:sz w:val="24"/>
           <w:szCs w:val="24"/>
         </w:rPr>
-        <w:t xml:space="preserve"> to console, need to tell console to move cursor to next line using </w:t>
-      </w:r>
-      <w:proofErr w:type="gramStart"/>
-      <w:r>
-        <w:rPr>
-          <w:rFonts w:ascii="Times New Roman" w:hAnsi="Times New Roman" w:cs="Times New Roman"/>
-          <w:sz w:val="24"/>
-          <w:szCs w:val="24"/>
-        </w:rPr>
-        <w:t>std::</w:t>
-      </w:r>
-      <w:proofErr w:type="gramEnd"/>
-      <w:r>
-        <w:rPr>
-          <w:rFonts w:ascii="Times New Roman" w:hAnsi="Times New Roman" w:cs="Times New Roman"/>
-          <w:sz w:val="24"/>
-          <w:szCs w:val="24"/>
-        </w:rPr>
-        <w:t>endl</w:t>
+        <w:t xml:space="preserve"> to console, need to tell console to move cursor to next line using std::endl</w:t>
       </w:r>
     </w:p>
     <w:p>
@@ -2060,27 +1966,7 @@
           <w:sz w:val="24"/>
           <w:szCs w:val="24"/>
         </w:rPr>
-        <w:t xml:space="preserve">Ex: </w:t>
-      </w:r>
-      <w:proofErr w:type="gramStart"/>
-      <w:r>
-        <w:rPr>
-          <w:rFonts w:ascii="Times New Roman" w:hAnsi="Times New Roman" w:cs="Times New Roman"/>
-          <w:color w:val="7030A0"/>
-          <w:sz w:val="24"/>
-          <w:szCs w:val="24"/>
-        </w:rPr>
-        <w:t>std::</w:t>
-      </w:r>
-      <w:proofErr w:type="gramEnd"/>
-      <w:r>
-        <w:rPr>
-          <w:rFonts w:ascii="Times New Roman" w:hAnsi="Times New Roman" w:cs="Times New Roman"/>
-          <w:color w:val="7030A0"/>
-          <w:sz w:val="24"/>
-          <w:szCs w:val="24"/>
-        </w:rPr>
-        <w:t xml:space="preserve">cout&lt;&lt;”hi”&lt;&lt;std::endl; </w:t>
+        <w:t xml:space="preserve">Ex: std::cout&lt;&lt;”hi”&lt;&lt;std::endl; </w:t>
       </w:r>
     </w:p>
     <w:p>
@@ -2099,23 +1985,13 @@
           <w:szCs w:val="24"/>
         </w:rPr>
       </w:pPr>
-      <w:proofErr w:type="gramStart"/>
-      <w:r>
-        <w:rPr>
-          <w:rFonts w:ascii="Times New Roman" w:hAnsi="Times New Roman" w:cs="Times New Roman"/>
-          <w:sz w:val="24"/>
-          <w:szCs w:val="24"/>
-        </w:rPr>
-        <w:t>Std::</w:t>
-      </w:r>
-      <w:proofErr w:type="gramEnd"/>
-      <w:r>
-        <w:rPr>
-          <w:rFonts w:ascii="Times New Roman" w:hAnsi="Times New Roman" w:cs="Times New Roman"/>
-          <w:sz w:val="24"/>
-          <w:szCs w:val="24"/>
-        </w:rPr>
-        <w:t>endl vs \n</w:t>
+      <w:r>
+        <w:rPr>
+          <w:rFonts w:ascii="Times New Roman" w:hAnsi="Times New Roman" w:cs="Times New Roman"/>
+          <w:sz w:val="24"/>
+          <w:szCs w:val="24"/>
+        </w:rPr>
+        <w:t>Std::endl vs \n</w:t>
       </w:r>
     </w:p>
     <w:p>
@@ -2203,23 +2079,13 @@
           <w:szCs w:val="24"/>
         </w:rPr>
       </w:pPr>
-      <w:proofErr w:type="gramStart"/>
-      <w:r>
-        <w:rPr>
-          <w:rFonts w:ascii="Times New Roman" w:hAnsi="Times New Roman" w:cs="Times New Roman"/>
-          <w:sz w:val="24"/>
-          <w:szCs w:val="24"/>
-        </w:rPr>
-        <w:t>Std::</w:t>
-      </w:r>
-      <w:proofErr w:type="gramEnd"/>
-      <w:r>
-        <w:rPr>
-          <w:rFonts w:ascii="Times New Roman" w:hAnsi="Times New Roman" w:cs="Times New Roman"/>
-          <w:sz w:val="24"/>
-          <w:szCs w:val="24"/>
-        </w:rPr>
-        <w:t>cin</w:t>
+      <w:r>
+        <w:rPr>
+          <w:rFonts w:ascii="Times New Roman" w:hAnsi="Times New Roman" w:cs="Times New Roman"/>
+          <w:sz w:val="24"/>
+          <w:szCs w:val="24"/>
+        </w:rPr>
+        <w:t>Std::cin</w:t>
       </w:r>
     </w:p>
     <w:p>
@@ -2263,7 +2129,6 @@
           <w:szCs w:val="24"/>
         </w:rPr>
       </w:pPr>
-      <w:proofErr w:type="gramStart"/>
       <w:r>
         <w:rPr>
           <w:rFonts w:ascii="Times New Roman" w:hAnsi="Times New Roman" w:cs="Times New Roman"/>
@@ -2271,17 +2136,7 @@
           <w:sz w:val="24"/>
           <w:szCs w:val="24"/>
         </w:rPr>
-        <w:t>Std::</w:t>
-      </w:r>
-      <w:proofErr w:type="gramEnd"/>
-      <w:r>
-        <w:rPr>
-          <w:rFonts w:ascii="Times New Roman" w:hAnsi="Times New Roman" w:cs="Times New Roman"/>
-          <w:color w:val="7030A0"/>
-          <w:sz w:val="24"/>
-          <w:szCs w:val="24"/>
-        </w:rPr>
-        <w:t xml:space="preserve">cout&lt;&lt; “Enter a number \n”; </w:t>
+        <w:t xml:space="preserve">Std::cout&lt;&lt; “Enter a number \n”; </w:t>
       </w:r>
     </w:p>
     <w:p>
@@ -2307,19 +2162,8 @@
           <w:sz w:val="24"/>
           <w:szCs w:val="24"/>
         </w:rPr>
-        <w:t xml:space="preserve">Int x{ </w:t>
-      </w:r>
-      <w:proofErr w:type="gramStart"/>
-      <w:r>
-        <w:rPr>
-          <w:rFonts w:ascii="Times New Roman" w:hAnsi="Times New Roman" w:cs="Times New Roman"/>
-          <w:color w:val="7030A0"/>
-          <w:sz w:val="24"/>
-          <w:szCs w:val="24"/>
-        </w:rPr>
-        <w:t>};</w:t>
-      </w:r>
-      <w:proofErr w:type="gramEnd"/>
+        <w:t>Int x{ };</w:t>
+      </w:r>
     </w:p>
     <w:p>
       <w:pPr>
@@ -2337,7 +2181,6 @@
           <w:szCs w:val="24"/>
         </w:rPr>
       </w:pPr>
-      <w:proofErr w:type="gramStart"/>
       <w:r>
         <w:rPr>
           <w:rFonts w:ascii="Times New Roman" w:hAnsi="Times New Roman" w:cs="Times New Roman"/>
@@ -2345,17 +2188,7 @@
           <w:sz w:val="24"/>
           <w:szCs w:val="24"/>
         </w:rPr>
-        <w:t>Std::</w:t>
-      </w:r>
-      <w:proofErr w:type="gramEnd"/>
-      <w:r>
-        <w:rPr>
-          <w:rFonts w:ascii="Times New Roman" w:hAnsi="Times New Roman" w:cs="Times New Roman"/>
-          <w:color w:val="7030A0"/>
-          <w:sz w:val="24"/>
-          <w:szCs w:val="24"/>
-        </w:rPr>
-        <w:t xml:space="preserve">cin&gt;&gt;x; </w:t>
+        <w:t xml:space="preserve">Std::cin&gt;&gt;x; </w:t>
       </w:r>
     </w:p>
     <w:p>
@@ -2527,27 +2360,7 @@
           <w:sz w:val="24"/>
           <w:szCs w:val="24"/>
         </w:rPr>
-        <w:t xml:space="preserve">if had to read in 100,000 values from file and had to initialize </w:t>
-      </w:r>
-      <w:proofErr w:type="gramStart"/>
-      <w:r>
-        <w:rPr>
-          <w:rFonts w:ascii="Times New Roman" w:hAnsi="Times New Roman" w:cs="Times New Roman"/>
-          <w:color w:val="7030A0"/>
-          <w:sz w:val="24"/>
-          <w:szCs w:val="24"/>
-        </w:rPr>
-        <w:t>all of</w:t>
-      </w:r>
-      <w:proofErr w:type="gramEnd"/>
-      <w:r>
-        <w:rPr>
-          <w:rFonts w:ascii="Times New Roman" w:hAnsi="Times New Roman" w:cs="Times New Roman"/>
-          <w:color w:val="7030A0"/>
-          <w:sz w:val="24"/>
-          <w:szCs w:val="24"/>
-        </w:rPr>
-        <w:t xml:space="preserve"> </w:t>
+        <w:t xml:space="preserve">if had to read in 100,000 values from file and had to initialize all of </w:t>
       </w:r>
       <w:proofErr w:type="spellStart"/>
       <w:r>
@@ -2987,25 +2800,7 @@
           <w:sz w:val="24"/>
           <w:szCs w:val="24"/>
         </w:rPr>
-        <w:t xml:space="preserve">If one </w:t>
-      </w:r>
-      <w:proofErr w:type="gramStart"/>
-      <w:r>
-        <w:rPr>
-          <w:rFonts w:ascii="Times New Roman" w:hAnsi="Times New Roman" w:cs="Times New Roman"/>
-          <w:sz w:val="24"/>
-          <w:szCs w:val="24"/>
-        </w:rPr>
-        <w:t>word</w:t>
-      </w:r>
-      <w:proofErr w:type="gramEnd"/>
-      <w:r>
-        <w:rPr>
-          <w:rFonts w:ascii="Times New Roman" w:hAnsi="Times New Roman" w:cs="Times New Roman"/>
-          <w:sz w:val="24"/>
-          <w:szCs w:val="24"/>
-        </w:rPr>
-        <w:t xml:space="preserve"> then whole thing lower </w:t>
+        <w:t xml:space="preserve">If one word then whole thing lower </w:t>
       </w:r>
     </w:p>
     <w:p>
@@ -3249,25 +3044,7 @@
           <w:sz w:val="24"/>
           <w:szCs w:val="24"/>
         </w:rPr>
-        <w:t xml:space="preserve">Reusable sequence of statements designed to do a </w:t>
-      </w:r>
-      <w:proofErr w:type="gramStart"/>
-      <w:r>
-        <w:rPr>
-          <w:rFonts w:ascii="Times New Roman" w:hAnsi="Times New Roman" w:cs="Times New Roman"/>
-          <w:sz w:val="24"/>
-          <w:szCs w:val="24"/>
-        </w:rPr>
-        <w:t>particular job</w:t>
-      </w:r>
-      <w:proofErr w:type="gramEnd"/>
-      <w:r>
-        <w:rPr>
-          <w:rFonts w:ascii="Times New Roman" w:hAnsi="Times New Roman" w:cs="Times New Roman"/>
-          <w:sz w:val="24"/>
-          <w:szCs w:val="24"/>
-        </w:rPr>
-        <w:t xml:space="preserve">. </w:t>
+        <w:t xml:space="preserve">Reusable sequence of statements designed to do a particular job. </w:t>
       </w:r>
     </w:p>
     <w:p>
@@ -3373,25 +3150,7 @@
           <w:sz w:val="24"/>
           <w:szCs w:val="24"/>
         </w:rPr>
-        <w:t xml:space="preserve">When function call hit in execution, tells CPU to interrupt current function and execute another. Calls function named then CPU </w:t>
-      </w:r>
-      <w:proofErr w:type="gramStart"/>
-      <w:r>
-        <w:rPr>
-          <w:rFonts w:ascii="Times New Roman" w:hAnsi="Times New Roman" w:cs="Times New Roman"/>
-          <w:sz w:val="24"/>
-          <w:szCs w:val="24"/>
-        </w:rPr>
-        <w:t>returns back</w:t>
-      </w:r>
-      <w:proofErr w:type="gramEnd"/>
-      <w:r>
-        <w:rPr>
-          <w:rFonts w:ascii="Times New Roman" w:hAnsi="Times New Roman" w:cs="Times New Roman"/>
-          <w:sz w:val="24"/>
-          <w:szCs w:val="24"/>
-        </w:rPr>
-        <w:t xml:space="preserve"> to point. EXAMPLE:</w:t>
+        <w:t>When function call hit in execution, tells CPU to interrupt current function and execute another. Calls function named then CPU returns back to point. EXAMPLE:</w:t>
       </w:r>
     </w:p>
     <w:p>
@@ -3622,25 +3381,7 @@
           <w:sz w:val="24"/>
           <w:szCs w:val="24"/>
         </w:rPr>
-        <w:t xml:space="preserve">When making functions don’t repeat yourself. If need to do something more than once, consider </w:t>
-      </w:r>
-      <w:proofErr w:type="gramStart"/>
-      <w:r>
-        <w:rPr>
-          <w:rFonts w:ascii="Times New Roman" w:hAnsi="Times New Roman" w:cs="Times New Roman"/>
-          <w:sz w:val="24"/>
-          <w:szCs w:val="24"/>
-        </w:rPr>
-        <w:t>to remove</w:t>
-      </w:r>
-      <w:proofErr w:type="gramEnd"/>
-      <w:r>
-        <w:rPr>
-          <w:rFonts w:ascii="Times New Roman" w:hAnsi="Times New Roman" w:cs="Times New Roman"/>
-          <w:sz w:val="24"/>
-          <w:szCs w:val="24"/>
-        </w:rPr>
-        <w:t xml:space="preserve"> redundancy. </w:t>
+        <w:t xml:space="preserve">When making functions don’t repeat yourself. If need to do something more than once, consider to remove redundancy. </w:t>
       </w:r>
     </w:p>
     <w:p>
@@ -4675,19 +4416,9 @@
           <w:sz w:val="24"/>
           <w:szCs w:val="24"/>
         </w:rPr>
-        <w:t xml:space="preserve">STD namespace- </w:t>
-      </w:r>
-      <w:proofErr w:type="gramStart"/>
-      <w:r>
-        <w:rPr>
-          <w:rFonts w:ascii="Times New Roman" w:hAnsi="Times New Roman" w:cs="Times New Roman"/>
-          <w:sz w:val="24"/>
-          <w:szCs w:val="24"/>
-        </w:rPr>
-        <w:t>std::</w:t>
+        <w:t>STD namespace- std::</w:t>
       </w:r>
       <w:proofErr w:type="spellStart"/>
-      <w:proofErr w:type="gramEnd"/>
       <w:r>
         <w:rPr>
           <w:rFonts w:ascii="Times New Roman" w:hAnsi="Times New Roman" w:cs="Times New Roman"/>
@@ -4791,31 +4522,7 @@
           <w:sz w:val="24"/>
           <w:szCs w:val="24"/>
         </w:rPr>
-        <w:t xml:space="preserve">When use identifier defined inside a namespace, you </w:t>
-      </w:r>
-      <w:proofErr w:type="gramStart"/>
-      <w:r>
-        <w:rPr>
-          <w:rFonts w:ascii="Times New Roman" w:hAnsi="Times New Roman" w:cs="Times New Roman"/>
-          <w:b/>
-          <w:bCs/>
-          <w:color w:val="FF0000"/>
-          <w:sz w:val="24"/>
-          <w:szCs w:val="24"/>
-        </w:rPr>
-        <w:t>have to</w:t>
-      </w:r>
-      <w:proofErr w:type="gramEnd"/>
-      <w:r>
-        <w:rPr>
-          <w:rFonts w:ascii="Times New Roman" w:hAnsi="Times New Roman" w:cs="Times New Roman"/>
-          <w:b/>
-          <w:bCs/>
-          <w:color w:val="FF0000"/>
-          <w:sz w:val="24"/>
-          <w:szCs w:val="24"/>
-        </w:rPr>
-        <w:t xml:space="preserve"> tell compiler that the identifier lives inside the namespace.</w:t>
+        <w:t>When use identifier defined inside a namespace, you have to tell compiler that the identifier lives inside the namespace.</w:t>
       </w:r>
     </w:p>
     <w:p>
@@ -4869,25 +4576,7 @@
           <w:sz w:val="24"/>
           <w:szCs w:val="24"/>
         </w:rPr>
-        <w:t xml:space="preserve">AVOID using namespace </w:t>
-      </w:r>
-      <w:proofErr w:type="gramStart"/>
-      <w:r>
-        <w:rPr>
-          <w:rFonts w:ascii="Times New Roman" w:hAnsi="Times New Roman" w:cs="Times New Roman"/>
-          <w:sz w:val="24"/>
-          <w:szCs w:val="24"/>
-        </w:rPr>
-        <w:t>std;</w:t>
-      </w:r>
-      <w:proofErr w:type="gramEnd"/>
-      <w:r>
-        <w:rPr>
-          <w:rFonts w:ascii="Times New Roman" w:hAnsi="Times New Roman" w:cs="Times New Roman"/>
-          <w:sz w:val="24"/>
-          <w:szCs w:val="24"/>
-        </w:rPr>
-        <w:t xml:space="preserve"> </w:t>
+        <w:t xml:space="preserve">AVOID using namespace std; </w:t>
       </w:r>
     </w:p>
     <w:p>
@@ -4917,23 +4606,13 @@
         <w:lastRenderedPageBreak/>
         <w:t xml:space="preserve">each </w:t>
       </w:r>
-      <w:proofErr w:type="gramStart"/>
-      <w:r>
-        <w:rPr>
-          <w:rFonts w:ascii="Times New Roman" w:hAnsi="Times New Roman" w:cs="Times New Roman"/>
-          <w:sz w:val="24"/>
-          <w:szCs w:val="24"/>
-        </w:rPr>
-        <w:t>The</w:t>
-      </w:r>
-      <w:proofErr w:type="gramEnd"/>
-      <w:r>
-        <w:rPr>
-          <w:rFonts w:ascii="Times New Roman" w:hAnsi="Times New Roman" w:cs="Times New Roman"/>
-          <w:sz w:val="24"/>
-          <w:szCs w:val="24"/>
-        </w:rPr>
-        <w:t xml:space="preserve"> using directive tells compiler to check specified namespace when trying to resolve identifier that has no namespace prefix. </w:t>
+      <w:r>
+        <w:rPr>
+          <w:rFonts w:ascii="Times New Roman" w:hAnsi="Times New Roman" w:cs="Times New Roman"/>
+          <w:sz w:val="24"/>
+          <w:szCs w:val="24"/>
+        </w:rPr>
+        <w:t xml:space="preserve">The using directive tells compiler to check specified namespace when trying to resolve identifier that has no namespace prefix. </w:t>
       </w:r>
     </w:p>
     <w:p>
@@ -6535,25 +6214,7 @@
           <w:sz w:val="24"/>
           <w:szCs w:val="24"/>
         </w:rPr>
-        <w:t xml:space="preserve">By </w:t>
-      </w:r>
-      <w:proofErr w:type="gramStart"/>
-      <w:r>
-        <w:rPr>
-          <w:rFonts w:ascii="Times New Roman" w:hAnsi="Times New Roman" w:cs="Times New Roman"/>
-          <w:sz w:val="24"/>
-          <w:szCs w:val="24"/>
-        </w:rPr>
-        <w:t>default</w:t>
-      </w:r>
-      <w:proofErr w:type="gramEnd"/>
-      <w:r>
-        <w:rPr>
-          <w:rFonts w:ascii="Times New Roman" w:hAnsi="Times New Roman" w:cs="Times New Roman"/>
-          <w:sz w:val="24"/>
-          <w:szCs w:val="24"/>
-        </w:rPr>
-        <w:t xml:space="preserve"> integers are signed</w:t>
+        <w:t>By default integers are signed</w:t>
       </w:r>
     </w:p>
     <w:p>
@@ -6762,25 +6423,7 @@
           <w:sz w:val="24"/>
           <w:szCs w:val="24"/>
         </w:rPr>
-        <w:t xml:space="preserve">What happens if store larger num in unsigned int </w:t>
-      </w:r>
-      <w:proofErr w:type="gramStart"/>
-      <w:r>
-        <w:rPr>
-          <w:rFonts w:ascii="Times New Roman" w:hAnsi="Times New Roman" w:cs="Times New Roman"/>
-          <w:sz w:val="24"/>
-          <w:szCs w:val="24"/>
-        </w:rPr>
-        <w:t>cant</w:t>
-      </w:r>
-      <w:proofErr w:type="gramEnd"/>
-      <w:r>
-        <w:rPr>
-          <w:rFonts w:ascii="Times New Roman" w:hAnsi="Times New Roman" w:cs="Times New Roman"/>
-          <w:sz w:val="24"/>
-          <w:szCs w:val="24"/>
-        </w:rPr>
-        <w:t xml:space="preserve"> hold? </w:t>
+        <w:t xml:space="preserve">What happens if store larger num in unsigned int cant hold? </w:t>
       </w:r>
     </w:p>
     <w:p>
@@ -6802,25 +6445,7 @@
           <w:sz w:val="24"/>
           <w:szCs w:val="24"/>
         </w:rPr>
-        <w:t xml:space="preserve">Ex: put 280 in a </w:t>
-      </w:r>
-      <w:proofErr w:type="gramStart"/>
-      <w:r>
-        <w:rPr>
-          <w:rFonts w:ascii="Times New Roman" w:hAnsi="Times New Roman" w:cs="Times New Roman"/>
-          <w:sz w:val="24"/>
-          <w:szCs w:val="24"/>
-        </w:rPr>
-        <w:t>1 byte</w:t>
-      </w:r>
-      <w:proofErr w:type="gramEnd"/>
-      <w:r>
-        <w:rPr>
-          <w:rFonts w:ascii="Times New Roman" w:hAnsi="Times New Roman" w:cs="Times New Roman"/>
-          <w:sz w:val="24"/>
-          <w:szCs w:val="24"/>
-        </w:rPr>
-        <w:t xml:space="preserve"> unsigned int. </w:t>
+        <w:t xml:space="preserve">Ex: put 280 in a 1 byte unsigned int. </w:t>
       </w:r>
     </w:p>
     <w:p>
@@ -6878,25 +6503,7 @@
           <w:sz w:val="24"/>
           <w:szCs w:val="24"/>
         </w:rPr>
-        <w:t xml:space="preserve"> adds 1 so 256, and then the division of 280/256 remainder is kept, so 280/256= 1 remainder 24. </w:t>
-      </w:r>
-      <w:proofErr w:type="gramStart"/>
-      <w:r>
-        <w:rPr>
-          <w:rFonts w:ascii="Times New Roman" w:hAnsi="Times New Roman" w:cs="Times New Roman"/>
-          <w:sz w:val="24"/>
-          <w:szCs w:val="24"/>
-        </w:rPr>
-        <w:t>So</w:t>
-      </w:r>
-      <w:proofErr w:type="gramEnd"/>
-      <w:r>
-        <w:rPr>
-          <w:rFonts w:ascii="Times New Roman" w:hAnsi="Times New Roman" w:cs="Times New Roman"/>
-          <w:sz w:val="24"/>
-          <w:szCs w:val="24"/>
-        </w:rPr>
-        <w:t xml:space="preserve"> 24 kept.</w:t>
+        <w:t xml:space="preserve"> adds 1 so 256, and then the division of 280/256 remainder is kept, so 280/256= 1 remainder 24. So 24 kept.</w:t>
       </w:r>
     </w:p>
     <w:p>
@@ -6912,23 +6519,13 @@
           <w:szCs w:val="24"/>
         </w:rPr>
       </w:pPr>
-      <w:proofErr w:type="gramStart"/>
-      <w:r>
-        <w:rPr>
-          <w:rFonts w:ascii="Times New Roman" w:hAnsi="Times New Roman" w:cs="Times New Roman"/>
-          <w:sz w:val="24"/>
-          <w:szCs w:val="24"/>
-        </w:rPr>
-        <w:t>Typically</w:t>
-      </w:r>
-      <w:proofErr w:type="gramEnd"/>
-      <w:r>
-        <w:rPr>
-          <w:rFonts w:ascii="Times New Roman" w:hAnsi="Times New Roman" w:cs="Times New Roman"/>
-          <w:sz w:val="24"/>
-          <w:szCs w:val="24"/>
-        </w:rPr>
-        <w:t xml:space="preserve"> </w:t>
+      <w:r>
+        <w:rPr>
+          <w:rFonts w:ascii="Times New Roman" w:hAnsi="Times New Roman" w:cs="Times New Roman"/>
+          <w:sz w:val="24"/>
+          <w:szCs w:val="24"/>
+        </w:rPr>
+        <w:t xml:space="preserve">Typically </w:t>
       </w:r>
       <w:proofErr w:type="spellStart"/>
       <w:r>
@@ -7263,20 +6860,9 @@
           <w:sz w:val="24"/>
           <w:szCs w:val="24"/>
         </w:rPr>
-        <w:t xml:space="preserve">using </w:t>
-      </w:r>
-      <w:proofErr w:type="gramStart"/>
-      <w:r>
-        <w:rPr>
-          <w:rFonts w:ascii="Times New Roman" w:hAnsi="Times New Roman" w:cs="Times New Roman"/>
-          <w:color w:val="FF0000"/>
-          <w:sz w:val="24"/>
-          <w:szCs w:val="24"/>
-        </w:rPr>
-        <w:t>std::</w:t>
+        <w:t>using std::</w:t>
       </w:r>
       <w:proofErr w:type="spellStart"/>
-      <w:proofErr w:type="gramEnd"/>
       <w:r>
         <w:rPr>
           <w:rFonts w:ascii="Times New Roman" w:hAnsi="Times New Roman" w:cs="Times New Roman"/>
@@ -7428,18 +7014,8 @@
           <w:sz w:val="24"/>
           <w:szCs w:val="24"/>
         </w:rPr>
-        <w:t xml:space="preserve">If print out, will print 0 for false and 1 for </w:t>
-      </w:r>
-      <w:proofErr w:type="gramStart"/>
-      <w:r>
-        <w:rPr>
-          <w:rFonts w:ascii="Times New Roman" w:hAnsi="Times New Roman" w:cs="Times New Roman"/>
-          <w:sz w:val="24"/>
-          <w:szCs w:val="24"/>
-        </w:rPr>
-        <w:t>true;</w:t>
-      </w:r>
-      <w:proofErr w:type="gramEnd"/>
+        <w:t>If print out, will print 0 for false and 1 for true;</w:t>
+      </w:r>
     </w:p>
     <w:p>
       <w:pPr>
@@ -7478,25 +7054,7 @@
           <w:sz w:val="24"/>
           <w:szCs w:val="24"/>
         </w:rPr>
-        <w:t xml:space="preserve"> will only accept 0 or 1 for true and </w:t>
-      </w:r>
-      <w:proofErr w:type="gramStart"/>
-      <w:r>
-        <w:rPr>
-          <w:rFonts w:ascii="Times New Roman" w:hAnsi="Times New Roman" w:cs="Times New Roman"/>
-          <w:sz w:val="24"/>
-          <w:szCs w:val="24"/>
-        </w:rPr>
-        <w:t>false;</w:t>
-      </w:r>
-      <w:proofErr w:type="gramEnd"/>
-      <w:r>
-        <w:rPr>
-          <w:rFonts w:ascii="Times New Roman" w:hAnsi="Times New Roman" w:cs="Times New Roman"/>
-          <w:sz w:val="24"/>
-          <w:szCs w:val="24"/>
-        </w:rPr>
-        <w:t xml:space="preserve"> </w:t>
+        <w:t xml:space="preserve"> will only accept 0 or 1 for true and false; </w:t>
       </w:r>
     </w:p>
     <w:p>
@@ -7606,25 +7164,7 @@
           <w:sz w:val="24"/>
           <w:szCs w:val="24"/>
         </w:rPr>
-        <w:t xml:space="preserve">Can have </w:t>
-      </w:r>
-      <w:proofErr w:type="gramStart"/>
-      <w:r>
-        <w:rPr>
-          <w:rFonts w:ascii="Times New Roman" w:hAnsi="Times New Roman" w:cs="Times New Roman"/>
-          <w:sz w:val="24"/>
-          <w:szCs w:val="24"/>
-        </w:rPr>
-        <w:t>non Boolean</w:t>
-      </w:r>
-      <w:proofErr w:type="gramEnd"/>
-      <w:r>
-        <w:rPr>
-          <w:rFonts w:ascii="Times New Roman" w:hAnsi="Times New Roman" w:cs="Times New Roman"/>
-          <w:sz w:val="24"/>
-          <w:szCs w:val="24"/>
-        </w:rPr>
-        <w:t xml:space="preserve"> conditionals like if(4) for ex</w:t>
+        <w:t>Can have non Boolean conditionals like if(4) for ex</w:t>
       </w:r>
     </w:p>
     <w:p>
@@ -7646,25 +7186,7 @@
           <w:sz w:val="24"/>
           <w:szCs w:val="24"/>
         </w:rPr>
-        <w:t xml:space="preserve">If </w:t>
-      </w:r>
-      <w:proofErr w:type="gramStart"/>
-      <w:r>
-        <w:rPr>
-          <w:rFonts w:ascii="Times New Roman" w:hAnsi="Times New Roman" w:cs="Times New Roman"/>
-          <w:sz w:val="24"/>
-          <w:szCs w:val="24"/>
-        </w:rPr>
-        <w:t>non zero</w:t>
-      </w:r>
-      <w:proofErr w:type="gramEnd"/>
-      <w:r>
-        <w:rPr>
-          <w:rFonts w:ascii="Times New Roman" w:hAnsi="Times New Roman" w:cs="Times New Roman"/>
-          <w:sz w:val="24"/>
-          <w:szCs w:val="24"/>
-        </w:rPr>
-        <w:t xml:space="preserve"> value, convert to true otherwise false</w:t>
+        <w:t>If non zero value, convert to true otherwise false</w:t>
       </w:r>
     </w:p>
     <w:p>
@@ -7748,25 +7270,7 @@
           <w:sz w:val="24"/>
           <w:szCs w:val="24"/>
         </w:rPr>
-        <w:t xml:space="preserve">ASCII defines </w:t>
-      </w:r>
-      <w:proofErr w:type="gramStart"/>
-      <w:r>
-        <w:rPr>
-          <w:rFonts w:ascii="Times New Roman" w:hAnsi="Times New Roman" w:cs="Times New Roman"/>
-          <w:sz w:val="24"/>
-          <w:szCs w:val="24"/>
-        </w:rPr>
-        <w:t>particular way</w:t>
-      </w:r>
-      <w:proofErr w:type="gramEnd"/>
-      <w:r>
-        <w:rPr>
-          <w:rFonts w:ascii="Times New Roman" w:hAnsi="Times New Roman" w:cs="Times New Roman"/>
-          <w:sz w:val="24"/>
-          <w:szCs w:val="24"/>
-        </w:rPr>
-        <w:t xml:space="preserve"> to rep </w:t>
+        <w:t xml:space="preserve">ASCII defines particular way to rep </w:t>
       </w:r>
       <w:proofErr w:type="spellStart"/>
       <w:r>
@@ -8078,7 +7582,6 @@
         <w:t xml:space="preserve"> that </w:t>
       </w:r>
       <w:proofErr w:type="spellStart"/>
-      <w:proofErr w:type="gramStart"/>
       <w:r>
         <w:rPr>
           <w:rFonts w:ascii="Times New Roman" w:hAnsi="Times New Roman" w:cs="Times New Roman"/>
@@ -8088,7 +7591,6 @@
         <w:t>cant</w:t>
       </w:r>
       <w:proofErr w:type="spellEnd"/>
-      <w:proofErr w:type="gramEnd"/>
       <w:r>
         <w:rPr>
           <w:rFonts w:ascii="Times New Roman" w:hAnsi="Times New Roman" w:cs="Times New Roman"/>
@@ -8117,25 +7619,7 @@
           <w:sz w:val="24"/>
           <w:szCs w:val="24"/>
         </w:rPr>
-        <w:t xml:space="preserve">Ex: const double </w:t>
-      </w:r>
-      <w:proofErr w:type="gramStart"/>
-      <w:r>
-        <w:rPr>
-          <w:rFonts w:ascii="Times New Roman" w:hAnsi="Times New Roman" w:cs="Times New Roman"/>
-          <w:sz w:val="24"/>
-          <w:szCs w:val="24"/>
-        </w:rPr>
-        <w:t>gravity;</w:t>
-      </w:r>
-      <w:proofErr w:type="gramEnd"/>
-      <w:r>
-        <w:rPr>
-          <w:rFonts w:ascii="Times New Roman" w:hAnsi="Times New Roman" w:cs="Times New Roman"/>
-          <w:sz w:val="24"/>
-          <w:szCs w:val="24"/>
-        </w:rPr>
-        <w:t xml:space="preserve"> </w:t>
+        <w:t xml:space="preserve">Ex: const double gravity; </w:t>
       </w:r>
     </w:p>
     <w:p>
@@ -8151,23 +7635,13 @@
           <w:szCs w:val="24"/>
         </w:rPr>
       </w:pPr>
-      <w:proofErr w:type="gramStart"/>
-      <w:r>
-        <w:rPr>
-          <w:rFonts w:ascii="Times New Roman" w:hAnsi="Times New Roman" w:cs="Times New Roman"/>
-          <w:sz w:val="24"/>
-          <w:szCs w:val="24"/>
-        </w:rPr>
-        <w:t>CANT</w:t>
-      </w:r>
-      <w:proofErr w:type="gramEnd"/>
-      <w:r>
-        <w:rPr>
-          <w:rFonts w:ascii="Times New Roman" w:hAnsi="Times New Roman" w:cs="Times New Roman"/>
-          <w:sz w:val="24"/>
-          <w:szCs w:val="24"/>
-        </w:rPr>
-        <w:t xml:space="preserve"> be changed via assignment. </w:t>
+      <w:r>
+        <w:rPr>
+          <w:rFonts w:ascii="Times New Roman" w:hAnsi="Times New Roman" w:cs="Times New Roman"/>
+          <w:sz w:val="24"/>
+          <w:szCs w:val="24"/>
+        </w:rPr>
+        <w:t xml:space="preserve">CANT be changed via assignment. </w:t>
       </w:r>
     </w:p>
     <w:p>
@@ -8287,25 +7761,7 @@
           <w:sz w:val="24"/>
           <w:szCs w:val="24"/>
         </w:rPr>
-        <w:t xml:space="preserve"> resolved at compile-time. </w:t>
-      </w:r>
-      <w:proofErr w:type="gramStart"/>
-      <w:r>
-        <w:rPr>
-          <w:rFonts w:ascii="Times New Roman" w:hAnsi="Times New Roman" w:cs="Times New Roman"/>
-          <w:sz w:val="24"/>
-          <w:szCs w:val="24"/>
-        </w:rPr>
-        <w:t>So</w:t>
-      </w:r>
-      <w:proofErr w:type="gramEnd"/>
-      <w:r>
-        <w:rPr>
-          <w:rFonts w:ascii="Times New Roman" w:hAnsi="Times New Roman" w:cs="Times New Roman"/>
-          <w:sz w:val="24"/>
-          <w:szCs w:val="24"/>
-        </w:rPr>
-        <w:t xml:space="preserve"> compiler can perform optimizations. </w:t>
+        <w:t xml:space="preserve"> resolved at compile-time. So compiler can perform optimizations. </w:t>
       </w:r>
     </w:p>
     <w:p>
@@ -8415,25 +7871,7 @@
           <w:sz w:val="24"/>
           <w:szCs w:val="24"/>
         </w:rPr>
-        <w:t xml:space="preserve">To use </w:t>
-      </w:r>
-      <w:proofErr w:type="gramStart"/>
-      <w:r>
-        <w:rPr>
-          <w:rFonts w:ascii="Times New Roman" w:hAnsi="Times New Roman" w:cs="Times New Roman"/>
-          <w:sz w:val="24"/>
-          <w:szCs w:val="24"/>
-        </w:rPr>
-        <w:t>exponents</w:t>
-      </w:r>
-      <w:proofErr w:type="gramEnd"/>
-      <w:r>
-        <w:rPr>
-          <w:rFonts w:ascii="Times New Roman" w:hAnsi="Times New Roman" w:cs="Times New Roman"/>
-          <w:sz w:val="24"/>
-          <w:szCs w:val="24"/>
-        </w:rPr>
-        <w:t xml:space="preserve"> do: </w:t>
+        <w:t xml:space="preserve">To use exponents do: </w:t>
       </w:r>
     </w:p>
     <w:p>
@@ -8449,23 +7887,13 @@
           <w:szCs w:val="24"/>
         </w:rPr>
       </w:pPr>
-      <w:proofErr w:type="gramStart"/>
-      <w:r>
-        <w:rPr>
-          <w:rFonts w:ascii="Times New Roman" w:hAnsi="Times New Roman" w:cs="Times New Roman"/>
-          <w:sz w:val="24"/>
-          <w:szCs w:val="24"/>
-        </w:rPr>
-        <w:t>Have to</w:t>
-      </w:r>
-      <w:proofErr w:type="gramEnd"/>
-      <w:r>
-        <w:rPr>
-          <w:rFonts w:ascii="Times New Roman" w:hAnsi="Times New Roman" w:cs="Times New Roman"/>
-          <w:sz w:val="24"/>
-          <w:szCs w:val="24"/>
-        </w:rPr>
-        <w:t xml:space="preserve"> #include &lt;</w:t>
+      <w:r>
+        <w:rPr>
+          <w:rFonts w:ascii="Times New Roman" w:hAnsi="Times New Roman" w:cs="Times New Roman"/>
+          <w:sz w:val="24"/>
+          <w:szCs w:val="24"/>
+        </w:rPr>
+        <w:t>Have to #include &lt;</w:t>
       </w:r>
       <w:proofErr w:type="spellStart"/>
       <w:r>
@@ -8499,23 +7927,13 @@
           <w:szCs w:val="24"/>
         </w:rPr>
       </w:pPr>
-      <w:proofErr w:type="gramStart"/>
-      <w:r>
-        <w:rPr>
-          <w:rFonts w:ascii="Times New Roman" w:hAnsi="Times New Roman" w:cs="Times New Roman"/>
-          <w:sz w:val="24"/>
-          <w:szCs w:val="24"/>
-        </w:rPr>
-        <w:t>Std::</w:t>
-      </w:r>
-      <w:proofErr w:type="gramEnd"/>
-      <w:r>
-        <w:rPr>
-          <w:rFonts w:ascii="Times New Roman" w:hAnsi="Times New Roman" w:cs="Times New Roman"/>
-          <w:sz w:val="24"/>
-          <w:szCs w:val="24"/>
-        </w:rPr>
-        <w:t xml:space="preserve"> pow(3.0,4.0)}; //3 to the 4</w:t>
+      <w:r>
+        <w:rPr>
+          <w:rFonts w:ascii="Times New Roman" w:hAnsi="Times New Roman" w:cs="Times New Roman"/>
+          <w:sz w:val="24"/>
+          <w:szCs w:val="24"/>
+        </w:rPr>
+        <w:t>Std:: pow(3.0,4.0)}; //3 to the 4</w:t>
       </w:r>
       <w:r>
         <w:rPr>
@@ -8686,25 +8104,7 @@
           <w:sz w:val="24"/>
           <w:szCs w:val="24"/>
         </w:rPr>
-        <w:t xml:space="preserve">Provide shorthand method for doing </w:t>
-      </w:r>
-      <w:proofErr w:type="gramStart"/>
-      <w:r>
-        <w:rPr>
-          <w:rFonts w:ascii="Times New Roman" w:hAnsi="Times New Roman" w:cs="Times New Roman"/>
-          <w:sz w:val="24"/>
-          <w:szCs w:val="24"/>
-        </w:rPr>
-        <w:t>particular if/else</w:t>
-      </w:r>
-      <w:proofErr w:type="gramEnd"/>
-      <w:r>
-        <w:rPr>
-          <w:rFonts w:ascii="Times New Roman" w:hAnsi="Times New Roman" w:cs="Times New Roman"/>
-          <w:sz w:val="24"/>
-          <w:szCs w:val="24"/>
-        </w:rPr>
-        <w:t xml:space="preserve"> statements </w:t>
+        <w:t xml:space="preserve">Provide shorthand method for doing particular if/else statements </w:t>
       </w:r>
     </w:p>
     <w:p>
@@ -8836,25 +8236,7 @@
           <w:sz w:val="24"/>
           <w:szCs w:val="24"/>
         </w:rPr>
-        <w:t xml:space="preserve">Can write as (condition) ? expression 1: expression </w:t>
-      </w:r>
-      <w:proofErr w:type="gramStart"/>
-      <w:r>
-        <w:rPr>
-          <w:rFonts w:ascii="Times New Roman" w:hAnsi="Times New Roman" w:cs="Times New Roman"/>
-          <w:sz w:val="24"/>
-          <w:szCs w:val="24"/>
-        </w:rPr>
-        <w:t>2;</w:t>
-      </w:r>
-      <w:proofErr w:type="gramEnd"/>
-      <w:r>
-        <w:rPr>
-          <w:rFonts w:ascii="Times New Roman" w:hAnsi="Times New Roman" w:cs="Times New Roman"/>
-          <w:sz w:val="24"/>
-          <w:szCs w:val="24"/>
-        </w:rPr>
-        <w:t xml:space="preserve"> </w:t>
+        <w:t xml:space="preserve">Can write as (condition) ? expression 1: expression 2; </w:t>
       </w:r>
     </w:p>
     <w:p>
@@ -8921,27 +8303,7 @@
           <w:sz w:val="24"/>
           <w:szCs w:val="24"/>
         </w:rPr>
-        <w:t>Larger=</w:t>
-      </w:r>
-      <w:proofErr w:type="gramStart"/>
-      <w:r>
-        <w:rPr>
-          <w:rFonts w:ascii="Times New Roman" w:hAnsi="Times New Roman" w:cs="Times New Roman"/>
-          <w:color w:val="FF0000"/>
-          <w:sz w:val="24"/>
-          <w:szCs w:val="24"/>
-        </w:rPr>
-        <w:t>x;</w:t>
-      </w:r>
-      <w:proofErr w:type="gramEnd"/>
-      <w:r>
-        <w:rPr>
-          <w:rFonts w:ascii="Times New Roman" w:hAnsi="Times New Roman" w:cs="Times New Roman"/>
-          <w:color w:val="FF0000"/>
-          <w:sz w:val="24"/>
-          <w:szCs w:val="24"/>
-        </w:rPr>
-        <w:t xml:space="preserve"> </w:t>
+        <w:t xml:space="preserve">Larger=x; </w:t>
       </w:r>
     </w:p>
     <w:p>
@@ -9080,9 +8442,17 @@
           <w:szCs w:val="24"/>
         </w:rPr>
         <w:tab/>
-        <w:t>Larger=</w:t>
-      </w:r>
-      <w:proofErr w:type="gramStart"/>
+        <w:t xml:space="preserve">Larger=y; </w:t>
+      </w:r>
+    </w:p>
+    <w:p>
+      <w:pPr>
+        <w:rPr>
+          <w:rFonts w:ascii="Times New Roman" w:hAnsi="Times New Roman" w:cs="Times New Roman"/>
+          <w:sz w:val="24"/>
+          <w:szCs w:val="24"/>
+        </w:rPr>
+      </w:pPr>
       <w:r>
         <w:rPr>
           <w:rFonts w:ascii="Times New Roman" w:hAnsi="Times New Roman" w:cs="Times New Roman"/>
@@ -9090,9 +8460,8 @@
           <w:sz w:val="24"/>
           <w:szCs w:val="24"/>
         </w:rPr>
-        <w:t>y;</w:t>
-      </w:r>
-      <w:proofErr w:type="gramEnd"/>
+        <w:tab/>
+      </w:r>
       <w:r>
         <w:rPr>
           <w:rFonts w:ascii="Times New Roman" w:hAnsi="Times New Roman" w:cs="Times New Roman"/>
@@ -9100,17 +8469,8 @@
           <w:sz w:val="24"/>
           <w:szCs w:val="24"/>
         </w:rPr>
-        <w:t xml:space="preserve"> </w:t>
-      </w:r>
-    </w:p>
-    <w:p>
-      <w:pPr>
-        <w:rPr>
-          <w:rFonts w:ascii="Times New Roman" w:hAnsi="Times New Roman" w:cs="Times New Roman"/>
-          <w:sz w:val="24"/>
-          <w:szCs w:val="24"/>
-        </w:rPr>
-      </w:pPr>
+        <w:tab/>
+      </w:r>
       <w:r>
         <w:rPr>
           <w:rFonts w:ascii="Times New Roman" w:hAnsi="Times New Roman" w:cs="Times New Roman"/>
@@ -9137,52 +8497,15 @@
           <w:szCs w:val="24"/>
         </w:rPr>
         <w:tab/>
-      </w:r>
-      <w:r>
-        <w:rPr>
-          <w:rFonts w:ascii="Times New Roman" w:hAnsi="Times New Roman" w:cs="Times New Roman"/>
-          <w:color w:val="FF0000"/>
-          <w:sz w:val="24"/>
-          <w:szCs w:val="24"/>
-        </w:rPr>
-        <w:tab/>
-      </w:r>
-      <w:r>
-        <w:rPr>
-          <w:rFonts w:ascii="Times New Roman" w:hAnsi="Times New Roman" w:cs="Times New Roman"/>
-          <w:color w:val="FF0000"/>
-          <w:sz w:val="24"/>
-          <w:szCs w:val="24"/>
-        </w:rPr>
-        <w:tab/>
-        <w:t xml:space="preserve">CAN REWRITE AS  larger=(x&gt;y) ? x : </w:t>
-      </w:r>
-      <w:proofErr w:type="gramStart"/>
-      <w:r>
-        <w:rPr>
-          <w:rFonts w:ascii="Times New Roman" w:hAnsi="Times New Roman" w:cs="Times New Roman"/>
-          <w:color w:val="FF0000"/>
-          <w:sz w:val="24"/>
-          <w:szCs w:val="24"/>
-        </w:rPr>
-        <w:t xml:space="preserve">y </w:t>
-      </w:r>
-      <w:r>
-        <w:rPr>
-          <w:rFonts w:ascii="Times New Roman" w:hAnsi="Times New Roman" w:cs="Times New Roman"/>
-          <w:sz w:val="24"/>
-          <w:szCs w:val="24"/>
-        </w:rPr>
-        <w:t>;</w:t>
-      </w:r>
-      <w:proofErr w:type="gramEnd"/>
-      <w:r>
-        <w:rPr>
-          <w:rFonts w:ascii="Times New Roman" w:hAnsi="Times New Roman" w:cs="Times New Roman"/>
-          <w:sz w:val="24"/>
-          <w:szCs w:val="24"/>
-        </w:rPr>
-        <w:t xml:space="preserve"> </w:t>
+        <w:t xml:space="preserve">CAN REWRITE AS  larger=(x&gt;y) ? x : y </w:t>
+      </w:r>
+      <w:r>
+        <w:rPr>
+          <w:rFonts w:ascii="Times New Roman" w:hAnsi="Times New Roman" w:cs="Times New Roman"/>
+          <w:sz w:val="24"/>
+          <w:szCs w:val="24"/>
+        </w:rPr>
+        <w:t xml:space="preserve">; </w:t>
       </w:r>
     </w:p>
     <w:p>
@@ -9667,35 +8990,1624 @@
     </w:p>
     <w:p>
       <w:pPr>
-        <w:pStyle w:val="ListParagraph"/>
         <w:rPr>
           <w:rFonts w:ascii="Times New Roman" w:hAnsi="Times New Roman" w:cs="Times New Roman"/>
           <w:b/>
           <w:bCs/>
           <w:i/>
           <w:iCs/>
-          <w:color w:val="7030A0"/>
-          <w:sz w:val="24"/>
-          <w:szCs w:val="24"/>
-        </w:rPr>
-      </w:pPr>
-    </w:p>
-    <w:p>
-      <w:pPr>
-        <w:pStyle w:val="ListParagraph"/>
-        <w:rPr>
-          <w:rFonts w:ascii="Times New Roman" w:hAnsi="Times New Roman" w:cs="Times New Roman"/>
-          <w:b/>
-          <w:bCs/>
-          <w:i/>
-          <w:iCs/>
-          <w:color w:val="7030A0"/>
-          <w:sz w:val="24"/>
-          <w:szCs w:val="24"/>
-        </w:rPr>
-      </w:pPr>
+          <w:sz w:val="24"/>
+          <w:szCs w:val="24"/>
+        </w:rPr>
+      </w:pPr>
+    </w:p>
+    <w:p>
+      <w:pPr>
+        <w:rPr>
+          <w:rFonts w:ascii="Times New Roman" w:hAnsi="Times New Roman" w:cs="Times New Roman"/>
+          <w:b/>
+          <w:bCs/>
+          <w:sz w:val="24"/>
+          <w:szCs w:val="24"/>
+          <w:u w:val="single"/>
+        </w:rPr>
+      </w:pPr>
+      <w:r>
+        <w:rPr>
+          <w:rFonts w:ascii="Times New Roman" w:hAnsi="Times New Roman" w:cs="Times New Roman"/>
+          <w:b/>
+          <w:bCs/>
+          <w:sz w:val="24"/>
+          <w:szCs w:val="24"/>
+          <w:u w:val="single"/>
+        </w:rPr>
+        <w:t xml:space="preserve">User Defined </w:t>
+      </w:r>
+      <w:proofErr w:type="spellStart"/>
+      <w:r>
+        <w:rPr>
+          <w:rFonts w:ascii="Times New Roman" w:hAnsi="Times New Roman" w:cs="Times New Roman"/>
+          <w:b/>
+          <w:bCs/>
+          <w:sz w:val="24"/>
+          <w:szCs w:val="24"/>
+          <w:u w:val="single"/>
+        </w:rPr>
+        <w:t>NameSpaces</w:t>
+      </w:r>
+      <w:proofErr w:type="spellEnd"/>
+    </w:p>
+    <w:p>
+      <w:pPr>
+        <w:pStyle w:val="ListParagraph"/>
+        <w:numPr>
+          <w:ilvl w:val="2"/>
+          <w:numId w:val="9"/>
+        </w:numPr>
+        <w:rPr>
+          <w:rFonts w:ascii="Times New Roman" w:hAnsi="Times New Roman" w:cs="Times New Roman"/>
+          <w:b/>
+          <w:bCs/>
+          <w:sz w:val="24"/>
+          <w:szCs w:val="24"/>
+        </w:rPr>
+      </w:pPr>
+      <w:r>
+        <w:rPr>
+          <w:rFonts w:ascii="Times New Roman" w:hAnsi="Times New Roman" w:cs="Times New Roman"/>
+          <w:sz w:val="24"/>
+          <w:szCs w:val="24"/>
+        </w:rPr>
+        <w:t xml:space="preserve">can define own namespace via namespace </w:t>
+      </w:r>
+      <w:proofErr w:type="spellStart"/>
+      <w:r>
+        <w:rPr>
+          <w:rFonts w:ascii="Times New Roman" w:hAnsi="Times New Roman" w:cs="Times New Roman"/>
+          <w:sz w:val="24"/>
+          <w:szCs w:val="24"/>
+        </w:rPr>
+        <w:t>keword</w:t>
+      </w:r>
+      <w:proofErr w:type="spellEnd"/>
+      <w:r>
+        <w:rPr>
+          <w:rFonts w:ascii="Times New Roman" w:hAnsi="Times New Roman" w:cs="Times New Roman"/>
+          <w:sz w:val="24"/>
+          <w:szCs w:val="24"/>
+        </w:rPr>
+        <w:t xml:space="preserve"> </w:t>
+      </w:r>
+    </w:p>
+    <w:p>
+      <w:pPr>
+        <w:pStyle w:val="ListParagraph"/>
+        <w:numPr>
+          <w:ilvl w:val="2"/>
+          <w:numId w:val="9"/>
+        </w:numPr>
+        <w:rPr>
+          <w:rFonts w:ascii="Times New Roman" w:hAnsi="Times New Roman" w:cs="Times New Roman"/>
+          <w:b/>
+          <w:bCs/>
+          <w:sz w:val="24"/>
+          <w:szCs w:val="24"/>
+        </w:rPr>
+      </w:pPr>
+      <w:r>
+        <w:rPr>
+          <w:rFonts w:ascii="Times New Roman" w:hAnsi="Times New Roman" w:cs="Times New Roman"/>
+          <w:sz w:val="24"/>
+          <w:szCs w:val="24"/>
+        </w:rPr>
+        <w:t>ex: namespace foo{</w:t>
+      </w:r>
+    </w:p>
+    <w:p>
+      <w:pPr>
+        <w:pStyle w:val="ListParagraph"/>
+        <w:numPr>
+          <w:ilvl w:val="4"/>
+          <w:numId w:val="9"/>
+        </w:numPr>
+        <w:rPr>
+          <w:rFonts w:ascii="Times New Roman" w:hAnsi="Times New Roman" w:cs="Times New Roman"/>
+          <w:b/>
+          <w:bCs/>
+          <w:sz w:val="24"/>
+          <w:szCs w:val="24"/>
+        </w:rPr>
+      </w:pPr>
+      <w:r>
+        <w:rPr>
+          <w:rFonts w:ascii="Times New Roman" w:hAnsi="Times New Roman" w:cs="Times New Roman"/>
+          <w:sz w:val="24"/>
+          <w:szCs w:val="24"/>
+        </w:rPr>
+        <w:t>int something(int x, int y)</w:t>
+      </w:r>
+    </w:p>
+    <w:p>
+      <w:pPr>
+        <w:pStyle w:val="ListParagraph"/>
+        <w:numPr>
+          <w:ilvl w:val="4"/>
+          <w:numId w:val="9"/>
+        </w:numPr>
+        <w:rPr>
+          <w:rFonts w:ascii="Times New Roman" w:hAnsi="Times New Roman" w:cs="Times New Roman"/>
+          <w:b/>
+          <w:bCs/>
+          <w:sz w:val="24"/>
+          <w:szCs w:val="24"/>
+        </w:rPr>
+      </w:pPr>
+      <w:r>
+        <w:rPr>
+          <w:rFonts w:ascii="Times New Roman" w:hAnsi="Times New Roman" w:cs="Times New Roman"/>
+          <w:sz w:val="24"/>
+          <w:szCs w:val="24"/>
+        </w:rPr>
+        <w:t>{</w:t>
+      </w:r>
+    </w:p>
+    <w:p>
+      <w:pPr>
+        <w:pStyle w:val="ListParagraph"/>
+        <w:numPr>
+          <w:ilvl w:val="5"/>
+          <w:numId w:val="9"/>
+        </w:numPr>
+        <w:rPr>
+          <w:rFonts w:ascii="Times New Roman" w:hAnsi="Times New Roman" w:cs="Times New Roman"/>
+          <w:b/>
+          <w:bCs/>
+          <w:sz w:val="24"/>
+          <w:szCs w:val="24"/>
+        </w:rPr>
+      </w:pPr>
+      <w:r>
+        <w:rPr>
+          <w:rFonts w:ascii="Times New Roman" w:hAnsi="Times New Roman" w:cs="Times New Roman"/>
+          <w:sz w:val="24"/>
+          <w:szCs w:val="24"/>
+        </w:rPr>
+        <w:t xml:space="preserve">Return </w:t>
+      </w:r>
+      <w:proofErr w:type="spellStart"/>
+      <w:r>
+        <w:rPr>
+          <w:rFonts w:ascii="Times New Roman" w:hAnsi="Times New Roman" w:cs="Times New Roman"/>
+          <w:sz w:val="24"/>
+          <w:szCs w:val="24"/>
+        </w:rPr>
+        <w:t>x+y</w:t>
+      </w:r>
+      <w:proofErr w:type="spellEnd"/>
+      <w:r>
+        <w:rPr>
+          <w:rFonts w:ascii="Times New Roman" w:hAnsi="Times New Roman" w:cs="Times New Roman"/>
+          <w:sz w:val="24"/>
+          <w:szCs w:val="24"/>
+        </w:rPr>
+        <w:t>;</w:t>
+      </w:r>
+    </w:p>
+    <w:p>
+      <w:pPr>
+        <w:pStyle w:val="ListParagraph"/>
+        <w:numPr>
+          <w:ilvl w:val="4"/>
+          <w:numId w:val="9"/>
+        </w:numPr>
+        <w:rPr>
+          <w:rFonts w:ascii="Times New Roman" w:hAnsi="Times New Roman" w:cs="Times New Roman"/>
+          <w:b/>
+          <w:bCs/>
+          <w:sz w:val="24"/>
+          <w:szCs w:val="24"/>
+        </w:rPr>
+      </w:pPr>
+      <w:r>
+        <w:rPr>
+          <w:rFonts w:ascii="Times New Roman" w:hAnsi="Times New Roman" w:cs="Times New Roman"/>
+          <w:sz w:val="24"/>
+          <w:szCs w:val="24"/>
+        </w:rPr>
+        <w:t>}</w:t>
+      </w:r>
+    </w:p>
+    <w:p>
+      <w:pPr>
+        <w:pStyle w:val="ListParagraph"/>
+        <w:numPr>
+          <w:ilvl w:val="2"/>
+          <w:numId w:val="9"/>
+        </w:numPr>
+        <w:rPr>
+          <w:rFonts w:ascii="Times New Roman" w:hAnsi="Times New Roman" w:cs="Times New Roman"/>
+          <w:b/>
+          <w:bCs/>
+          <w:sz w:val="24"/>
+          <w:szCs w:val="24"/>
+        </w:rPr>
+      </w:pPr>
+      <w:r>
+        <w:rPr>
+          <w:rFonts w:ascii="Times New Roman" w:hAnsi="Times New Roman" w:cs="Times New Roman"/>
+          <w:sz w:val="24"/>
+          <w:szCs w:val="24"/>
+        </w:rPr>
+        <w:t>Int main()</w:t>
+      </w:r>
+    </w:p>
+    <w:p>
+      <w:pPr>
+        <w:pStyle w:val="ListParagraph"/>
+        <w:numPr>
+          <w:ilvl w:val="2"/>
+          <w:numId w:val="9"/>
+        </w:numPr>
+        <w:rPr>
+          <w:rFonts w:ascii="Times New Roman" w:hAnsi="Times New Roman" w:cs="Times New Roman"/>
+          <w:b/>
+          <w:bCs/>
+          <w:sz w:val="24"/>
+          <w:szCs w:val="24"/>
+        </w:rPr>
+      </w:pPr>
+      <w:r>
+        <w:rPr>
+          <w:rFonts w:ascii="Times New Roman" w:hAnsi="Times New Roman" w:cs="Times New Roman"/>
+          <w:sz w:val="24"/>
+          <w:szCs w:val="24"/>
+        </w:rPr>
+        <w:t>{</w:t>
+      </w:r>
+    </w:p>
+    <w:p>
+      <w:pPr>
+        <w:pStyle w:val="ListParagraph"/>
+        <w:numPr>
+          <w:ilvl w:val="3"/>
+          <w:numId w:val="9"/>
+        </w:numPr>
+        <w:rPr>
+          <w:rFonts w:ascii="Times New Roman" w:hAnsi="Times New Roman" w:cs="Times New Roman"/>
+          <w:b/>
+          <w:bCs/>
+          <w:sz w:val="24"/>
+          <w:szCs w:val="24"/>
+        </w:rPr>
+      </w:pPr>
+      <w:proofErr w:type="spellStart"/>
+      <w:r>
+        <w:rPr>
+          <w:rFonts w:ascii="Times New Roman" w:hAnsi="Times New Roman" w:cs="Times New Roman"/>
+          <w:sz w:val="24"/>
+          <w:szCs w:val="24"/>
+        </w:rPr>
+        <w:t>Cout</w:t>
+      </w:r>
+      <w:proofErr w:type="spellEnd"/>
+      <w:r>
+        <w:rPr>
+          <w:rFonts w:ascii="Times New Roman" w:hAnsi="Times New Roman" w:cs="Times New Roman"/>
+          <w:sz w:val="24"/>
+          <w:szCs w:val="24"/>
+        </w:rPr>
+        <w:t>&lt;&lt;foo::something(</w:t>
+      </w:r>
+      <w:proofErr w:type="spellStart"/>
+      <w:r>
+        <w:rPr>
+          <w:rFonts w:ascii="Times New Roman" w:hAnsi="Times New Roman" w:cs="Times New Roman"/>
+          <w:sz w:val="24"/>
+          <w:szCs w:val="24"/>
+        </w:rPr>
+        <w:t>a,b</w:t>
+      </w:r>
+      <w:proofErr w:type="spellEnd"/>
+      <w:r>
+        <w:rPr>
+          <w:rFonts w:ascii="Times New Roman" w:hAnsi="Times New Roman" w:cs="Times New Roman"/>
+          <w:sz w:val="24"/>
+          <w:szCs w:val="24"/>
+        </w:rPr>
+        <w:t>)&lt;&lt;</w:t>
+      </w:r>
+      <w:proofErr w:type="spellStart"/>
+      <w:r>
+        <w:rPr>
+          <w:rFonts w:ascii="Times New Roman" w:hAnsi="Times New Roman" w:cs="Times New Roman"/>
+          <w:sz w:val="24"/>
+          <w:szCs w:val="24"/>
+        </w:rPr>
+        <w:t>endl</w:t>
+      </w:r>
+      <w:proofErr w:type="spellEnd"/>
+      <w:r>
+        <w:rPr>
+          <w:rFonts w:ascii="Times New Roman" w:hAnsi="Times New Roman" w:cs="Times New Roman"/>
+          <w:sz w:val="24"/>
+          <w:szCs w:val="24"/>
+        </w:rPr>
+        <w:t>;</w:t>
+      </w:r>
+    </w:p>
+    <w:p>
+      <w:pPr>
+        <w:pStyle w:val="ListParagraph"/>
+        <w:numPr>
+          <w:ilvl w:val="0"/>
+          <w:numId w:val="9"/>
+        </w:numPr>
+        <w:rPr>
+          <w:rFonts w:ascii="Times New Roman" w:hAnsi="Times New Roman" w:cs="Times New Roman"/>
+          <w:b/>
+          <w:bCs/>
+          <w:sz w:val="24"/>
+          <w:szCs w:val="24"/>
+          <w:u w:val="single"/>
+        </w:rPr>
+      </w:pPr>
+      <w:r>
+        <w:rPr>
+          <w:rFonts w:ascii="Times New Roman" w:hAnsi="Times New Roman" w:cs="Times New Roman"/>
+          <w:b/>
+          <w:bCs/>
+          <w:sz w:val="24"/>
+          <w:szCs w:val="24"/>
+          <w:u w:val="single"/>
+        </w:rPr>
+        <w:t xml:space="preserve">LOCAL VARIABLES </w:t>
+      </w:r>
+    </w:p>
+    <w:p>
+      <w:pPr>
+        <w:pStyle w:val="ListParagraph"/>
+        <w:numPr>
+          <w:ilvl w:val="1"/>
+          <w:numId w:val="9"/>
+        </w:numPr>
+        <w:rPr>
+          <w:rFonts w:ascii="Times New Roman" w:hAnsi="Times New Roman" w:cs="Times New Roman"/>
+          <w:b/>
+          <w:bCs/>
+          <w:sz w:val="24"/>
+          <w:szCs w:val="24"/>
+        </w:rPr>
+      </w:pPr>
+      <w:r>
+        <w:rPr>
+          <w:rFonts w:ascii="Times New Roman" w:hAnsi="Times New Roman" w:cs="Times New Roman"/>
+          <w:sz w:val="24"/>
+          <w:szCs w:val="24"/>
+        </w:rPr>
+        <w:t>Local vars have block scope so in scope from point of definition to end of block defined within.</w:t>
+      </w:r>
+    </w:p>
+    <w:p>
+      <w:pPr>
+        <w:pStyle w:val="ListParagraph"/>
+        <w:numPr>
+          <w:ilvl w:val="1"/>
+          <w:numId w:val="9"/>
+        </w:numPr>
+        <w:rPr>
+          <w:rFonts w:ascii="Times New Roman" w:hAnsi="Times New Roman" w:cs="Times New Roman"/>
+          <w:b/>
+          <w:bCs/>
+          <w:sz w:val="24"/>
+          <w:szCs w:val="24"/>
+        </w:rPr>
+      </w:pPr>
+      <w:r>
+        <w:rPr>
+          <w:rFonts w:ascii="Times New Roman" w:hAnsi="Times New Roman" w:cs="Times New Roman"/>
+          <w:sz w:val="24"/>
+          <w:szCs w:val="24"/>
+        </w:rPr>
+        <w:t xml:space="preserve">Variables should be defined in most limited </w:t>
+      </w:r>
+      <w:proofErr w:type="spellStart"/>
+      <w:r>
+        <w:rPr>
+          <w:rFonts w:ascii="Times New Roman" w:hAnsi="Times New Roman" w:cs="Times New Roman"/>
+          <w:sz w:val="24"/>
+          <w:szCs w:val="24"/>
+        </w:rPr>
+        <w:t>scopr</w:t>
+      </w:r>
+      <w:proofErr w:type="spellEnd"/>
+      <w:r>
+        <w:rPr>
+          <w:rFonts w:ascii="Times New Roman" w:hAnsi="Times New Roman" w:cs="Times New Roman"/>
+          <w:sz w:val="24"/>
+          <w:szCs w:val="24"/>
+        </w:rPr>
+        <w:t>.</w:t>
+      </w:r>
+    </w:p>
+    <w:p>
+      <w:pPr>
+        <w:pStyle w:val="ListParagraph"/>
+        <w:numPr>
+          <w:ilvl w:val="2"/>
+          <w:numId w:val="9"/>
+        </w:numPr>
+        <w:rPr>
+          <w:rFonts w:ascii="Times New Roman" w:hAnsi="Times New Roman" w:cs="Times New Roman"/>
+          <w:b/>
+          <w:bCs/>
+          <w:sz w:val="24"/>
+          <w:szCs w:val="24"/>
+        </w:rPr>
+      </w:pPr>
+      <w:r>
+        <w:rPr>
+          <w:noProof/>
+        </w:rPr>
+        <w:lastRenderedPageBreak/>
+        <w:drawing>
+          <wp:anchor distT="0" distB="0" distL="114300" distR="114300" simplePos="0" relativeHeight="251673600" behindDoc="1" locked="0" layoutInCell="1" allowOverlap="1" wp14:anchorId="2B1F5A4D" wp14:editId="2F08073E">
+            <wp:simplePos x="0" y="0"/>
+            <wp:positionH relativeFrom="page">
+              <wp:align>left</wp:align>
+            </wp:positionH>
+            <wp:positionV relativeFrom="paragraph">
+              <wp:posOffset>-868073</wp:posOffset>
+            </wp:positionV>
+            <wp:extent cx="2464904" cy="1840675"/>
+            <wp:effectExtent l="0" t="0" r="0" b="7620"/>
+            <wp:wrapNone/>
+            <wp:docPr id="16" name="Picture 16"/>
+            <wp:cNvGraphicFramePr>
+              <a:graphicFrameLocks xmlns:a="http://schemas.openxmlformats.org/drawingml/2006/main" noChangeAspect="1"/>
+            </wp:cNvGraphicFramePr>
+            <a:graphic xmlns:a="http://schemas.openxmlformats.org/drawingml/2006/main">
+              <a:graphicData uri="http://schemas.openxmlformats.org/drawingml/2006/picture">
+                <pic:pic xmlns:pic="http://schemas.openxmlformats.org/drawingml/2006/picture">
+                  <pic:nvPicPr>
+                    <pic:cNvPr id="1" name=""/>
+                    <pic:cNvPicPr/>
+                  </pic:nvPicPr>
+                  <pic:blipFill>
+                    <a:blip r:embed="rId20">
+                      <a:extLst>
+                        <a:ext uri="{28A0092B-C50C-407E-A947-70E740481C1C}">
+                          <a14:useLocalDpi xmlns:a14="http://schemas.microsoft.com/office/drawing/2010/main" val="0"/>
+                        </a:ext>
+                      </a:extLst>
+                    </a:blip>
+                    <a:stretch>
+                      <a:fillRect/>
+                    </a:stretch>
+                  </pic:blipFill>
+                  <pic:spPr>
+                    <a:xfrm>
+                      <a:off x="0" y="0"/>
+                      <a:ext cx="2470786" cy="1845067"/>
+                    </a:xfrm>
+                    <a:prstGeom prst="rect">
+                      <a:avLst/>
+                    </a:prstGeom>
+                  </pic:spPr>
+                </pic:pic>
+              </a:graphicData>
+            </a:graphic>
+            <wp14:sizeRelH relativeFrom="page">
+              <wp14:pctWidth>0</wp14:pctWidth>
+            </wp14:sizeRelH>
+            <wp14:sizeRelV relativeFrom="page">
+              <wp14:pctHeight>0</wp14:pctHeight>
+            </wp14:sizeRelV>
+          </wp:anchor>
+        </w:drawing>
+      </w:r>
+      <w:r>
+        <w:rPr>
+          <w:rFonts w:ascii="Times New Roman" w:hAnsi="Times New Roman" w:cs="Times New Roman"/>
+          <w:sz w:val="24"/>
+          <w:szCs w:val="24"/>
+        </w:rPr>
+        <w:t xml:space="preserve">If var only used within nested block, should be defined in that nested block. </w:t>
+      </w:r>
+    </w:p>
+    <w:p>
+      <w:pPr>
+        <w:pStyle w:val="ListParagraph"/>
+        <w:numPr>
+          <w:ilvl w:val="0"/>
+          <w:numId w:val="9"/>
+        </w:numPr>
+        <w:rPr>
+          <w:rFonts w:ascii="Times New Roman" w:hAnsi="Times New Roman" w:cs="Times New Roman"/>
+          <w:b/>
+          <w:bCs/>
+          <w:sz w:val="24"/>
+          <w:szCs w:val="24"/>
+        </w:rPr>
+      </w:pPr>
+      <w:r>
+        <w:rPr>
+          <w:rFonts w:ascii="Times New Roman" w:hAnsi="Times New Roman" w:cs="Times New Roman"/>
+          <w:sz w:val="24"/>
+          <w:szCs w:val="24"/>
+        </w:rPr>
+        <w:t xml:space="preserve">GLOBAL VARIABLES </w:t>
+      </w:r>
+    </w:p>
+    <w:p>
+      <w:pPr>
+        <w:pStyle w:val="ListParagraph"/>
+        <w:numPr>
+          <w:ilvl w:val="1"/>
+          <w:numId w:val="9"/>
+        </w:numPr>
+        <w:rPr>
+          <w:rFonts w:ascii="Times New Roman" w:hAnsi="Times New Roman" w:cs="Times New Roman"/>
+          <w:b/>
+          <w:bCs/>
+          <w:sz w:val="24"/>
+          <w:szCs w:val="24"/>
+        </w:rPr>
+      </w:pPr>
+      <w:r>
+        <w:rPr>
+          <w:rFonts w:ascii="Times New Roman" w:hAnsi="Times New Roman" w:cs="Times New Roman"/>
+          <w:sz w:val="24"/>
+          <w:szCs w:val="24"/>
+        </w:rPr>
+        <w:t>Convention these vars declared at top of file below the includes but above any code.</w:t>
+      </w:r>
+      <w:r>
+        <w:rPr>
+          <w:noProof/>
+        </w:rPr>
+        <w:t xml:space="preserve"> </w:t>
+      </w:r>
+    </w:p>
+    <w:p>
+      <w:pPr>
+        <w:pStyle w:val="ListParagraph"/>
+        <w:numPr>
+          <w:ilvl w:val="2"/>
+          <w:numId w:val="9"/>
+        </w:numPr>
+        <w:rPr>
+          <w:rFonts w:ascii="Times New Roman" w:hAnsi="Times New Roman" w:cs="Times New Roman"/>
+          <w:b/>
+          <w:bCs/>
+          <w:sz w:val="24"/>
+          <w:szCs w:val="24"/>
+        </w:rPr>
+      </w:pPr>
+      <w:r>
+        <w:rPr>
+          <w:noProof/>
+        </w:rPr>
+        <w:t>Consider using a g or g_ prefix to indicate global vars.</w:t>
+      </w:r>
+    </w:p>
+    <w:p>
+      <w:pPr>
+        <w:pStyle w:val="ListParagraph"/>
+        <w:numPr>
+          <w:ilvl w:val="3"/>
+          <w:numId w:val="9"/>
+        </w:numPr>
+        <w:rPr>
+          <w:rFonts w:ascii="Times New Roman" w:hAnsi="Times New Roman" w:cs="Times New Roman"/>
+          <w:b/>
+          <w:bCs/>
+          <w:sz w:val="24"/>
+          <w:szCs w:val="24"/>
+        </w:rPr>
+      </w:pPr>
+      <w:r>
+        <w:rPr>
+          <w:noProof/>
+        </w:rPr>
+        <w:t xml:space="preserve">HAVE FILE SCOPE </w:t>
+      </w:r>
+    </w:p>
+    <w:p>
+      <w:pPr>
+        <w:pStyle w:val="ListParagraph"/>
+        <w:numPr>
+          <w:ilvl w:val="2"/>
+          <w:numId w:val="9"/>
+        </w:numPr>
+        <w:rPr>
+          <w:rFonts w:ascii="Times New Roman" w:hAnsi="Times New Roman" w:cs="Times New Roman"/>
+          <w:b/>
+          <w:bCs/>
+          <w:sz w:val="24"/>
+          <w:szCs w:val="24"/>
+        </w:rPr>
+      </w:pPr>
+      <w:r>
+        <w:rPr>
+          <w:noProof/>
+        </w:rPr>
+        <w:t>Can also have const global vars.</w:t>
+      </w:r>
+    </w:p>
+    <w:p>
+      <w:pPr>
+        <w:pStyle w:val="ListParagraph"/>
+        <w:numPr>
+          <w:ilvl w:val="2"/>
+          <w:numId w:val="9"/>
+        </w:numPr>
+        <w:rPr>
+          <w:rFonts w:ascii="Times New Roman" w:hAnsi="Times New Roman" w:cs="Times New Roman"/>
+          <w:b/>
+          <w:bCs/>
+          <w:sz w:val="24"/>
+          <w:szCs w:val="24"/>
+        </w:rPr>
+      </w:pPr>
+      <w:r>
+        <w:rPr>
+          <w:noProof/>
+        </w:rPr>
+        <w:drawing>
+          <wp:anchor distT="0" distB="0" distL="114300" distR="114300" simplePos="0" relativeHeight="251674624" behindDoc="1" locked="0" layoutInCell="1" allowOverlap="1" wp14:anchorId="11EF446A" wp14:editId="5B680F91">
+            <wp:simplePos x="0" y="0"/>
+            <wp:positionH relativeFrom="column">
+              <wp:posOffset>-891153</wp:posOffset>
+            </wp:positionH>
+            <wp:positionV relativeFrom="paragraph">
+              <wp:posOffset>134924</wp:posOffset>
+            </wp:positionV>
+            <wp:extent cx="3537668" cy="2096183"/>
+            <wp:effectExtent l="0" t="0" r="5715" b="0"/>
+            <wp:wrapNone/>
+            <wp:docPr id="17" name="Picture 17"/>
+            <wp:cNvGraphicFramePr>
+              <a:graphicFrameLocks xmlns:a="http://schemas.openxmlformats.org/drawingml/2006/main" noChangeAspect="1"/>
+            </wp:cNvGraphicFramePr>
+            <a:graphic xmlns:a="http://schemas.openxmlformats.org/drawingml/2006/main">
+              <a:graphicData uri="http://schemas.openxmlformats.org/drawingml/2006/picture">
+                <pic:pic xmlns:pic="http://schemas.openxmlformats.org/drawingml/2006/picture">
+                  <pic:nvPicPr>
+                    <pic:cNvPr id="1" name=""/>
+                    <pic:cNvPicPr/>
+                  </pic:nvPicPr>
+                  <pic:blipFill>
+                    <a:blip r:embed="rId21">
+                      <a:extLst>
+                        <a:ext uri="{28A0092B-C50C-407E-A947-70E740481C1C}">
+                          <a14:useLocalDpi xmlns:a14="http://schemas.microsoft.com/office/drawing/2010/main" val="0"/>
+                        </a:ext>
+                      </a:extLst>
+                    </a:blip>
+                    <a:stretch>
+                      <a:fillRect/>
+                    </a:stretch>
+                  </pic:blipFill>
+                  <pic:spPr>
+                    <a:xfrm>
+                      <a:off x="0" y="0"/>
+                      <a:ext cx="3537668" cy="2096183"/>
+                    </a:xfrm>
+                    <a:prstGeom prst="rect">
+                      <a:avLst/>
+                    </a:prstGeom>
+                  </pic:spPr>
+                </pic:pic>
+              </a:graphicData>
+            </a:graphic>
+            <wp14:sizeRelH relativeFrom="page">
+              <wp14:pctWidth>0</wp14:pctWidth>
+            </wp14:sizeRelH>
+            <wp14:sizeRelV relativeFrom="page">
+              <wp14:pctHeight>0</wp14:pctHeight>
+            </wp14:sizeRelV>
+          </wp:anchor>
+        </w:drawing>
+      </w:r>
+      <w:r>
+        <w:rPr>
+          <w:noProof/>
+        </w:rPr>
+        <w:t xml:space="preserve">GENERALLY SHOULD AVOID NON CONSTANT GLOBALS HOWEVER </w:t>
+      </w:r>
+    </w:p>
+    <w:p>
+      <w:pPr>
+        <w:pStyle w:val="ListParagraph"/>
+        <w:numPr>
+          <w:ilvl w:val="0"/>
+          <w:numId w:val="9"/>
+        </w:numPr>
+        <w:rPr>
+          <w:rFonts w:ascii="Times New Roman" w:hAnsi="Times New Roman" w:cs="Times New Roman"/>
+          <w:b/>
+          <w:bCs/>
+          <w:sz w:val="24"/>
+          <w:szCs w:val="24"/>
+        </w:rPr>
+      </w:pPr>
+      <w:r>
+        <w:rPr>
+          <w:noProof/>
+        </w:rPr>
+        <w:t xml:space="preserve">VARIABLE SHADOWING </w:t>
+      </w:r>
+    </w:p>
+    <w:p>
+      <w:pPr>
+        <w:pStyle w:val="ListParagraph"/>
+        <w:numPr>
+          <w:ilvl w:val="1"/>
+          <w:numId w:val="9"/>
+        </w:numPr>
+        <w:rPr>
+          <w:rFonts w:ascii="Times New Roman" w:hAnsi="Times New Roman" w:cs="Times New Roman"/>
+          <w:b/>
+          <w:bCs/>
+          <w:sz w:val="24"/>
+          <w:szCs w:val="24"/>
+        </w:rPr>
+      </w:pPr>
+      <w:r>
+        <w:rPr>
+          <w:noProof/>
+        </w:rPr>
+        <w:t xml:space="preserve">What if var inside nested block has same name as var in outer? Called name hiding. </w:t>
+      </w:r>
+    </w:p>
+    <w:p>
+      <w:pPr>
+        <w:pStyle w:val="ListParagraph"/>
+        <w:ind w:left="4326"/>
+        <w:rPr>
+          <w:rFonts w:ascii="Times New Roman" w:hAnsi="Times New Roman" w:cs="Times New Roman"/>
+          <w:b/>
+          <w:bCs/>
+          <w:sz w:val="24"/>
+          <w:szCs w:val="24"/>
+        </w:rPr>
+      </w:pPr>
+    </w:p>
+    <w:p>
+      <w:pPr>
+        <w:pStyle w:val="ListParagraph"/>
+        <w:ind w:left="4326"/>
+        <w:rPr>
+          <w:rFonts w:ascii="Times New Roman" w:hAnsi="Times New Roman" w:cs="Times New Roman"/>
+          <w:b/>
+          <w:bCs/>
+          <w:sz w:val="24"/>
+          <w:szCs w:val="24"/>
+        </w:rPr>
+      </w:pPr>
+    </w:p>
+    <w:p>
+      <w:pPr>
+        <w:pStyle w:val="ListParagraph"/>
+        <w:ind w:left="4326"/>
+        <w:rPr>
+          <w:rFonts w:ascii="Times New Roman" w:hAnsi="Times New Roman" w:cs="Times New Roman"/>
+          <w:b/>
+          <w:bCs/>
+          <w:sz w:val="24"/>
+          <w:szCs w:val="24"/>
+        </w:rPr>
+      </w:pPr>
+      <w:r>
+        <w:rPr>
+          <w:rFonts w:ascii="Times New Roman" w:hAnsi="Times New Roman" w:cs="Times New Roman"/>
+          <w:b/>
+          <w:bCs/>
+          <w:sz w:val="24"/>
+          <w:szCs w:val="24"/>
+        </w:rPr>
+        <w:t xml:space="preserve">WILL PRINT OUT </w:t>
+      </w:r>
+    </w:p>
+    <w:p>
+      <w:pPr>
+        <w:pStyle w:val="ListParagraph"/>
+        <w:ind w:left="4326"/>
+        <w:rPr>
+          <w:rFonts w:ascii="Times New Roman" w:hAnsi="Times New Roman" w:cs="Times New Roman"/>
+          <w:b/>
+          <w:bCs/>
+          <w:sz w:val="24"/>
+          <w:szCs w:val="24"/>
+        </w:rPr>
+      </w:pPr>
+      <w:r>
+        <w:rPr>
+          <w:rFonts w:ascii="Times New Roman" w:hAnsi="Times New Roman" w:cs="Times New Roman"/>
+          <w:b/>
+          <w:bCs/>
+          <w:sz w:val="24"/>
+          <w:szCs w:val="24"/>
+        </w:rPr>
+        <w:t>5</w:t>
+      </w:r>
+    </w:p>
+    <w:p>
+      <w:pPr>
+        <w:pStyle w:val="ListParagraph"/>
+        <w:ind w:left="4326"/>
+        <w:rPr>
+          <w:rFonts w:ascii="Times New Roman" w:hAnsi="Times New Roman" w:cs="Times New Roman"/>
+          <w:b/>
+          <w:bCs/>
+          <w:sz w:val="24"/>
+          <w:szCs w:val="24"/>
+        </w:rPr>
+      </w:pPr>
+      <w:r>
+        <w:rPr>
+          <w:rFonts w:ascii="Times New Roman" w:hAnsi="Times New Roman" w:cs="Times New Roman"/>
+          <w:b/>
+          <w:bCs/>
+          <w:sz w:val="24"/>
+          <w:szCs w:val="24"/>
+        </w:rPr>
+        <w:t>10</w:t>
+      </w:r>
+    </w:p>
+    <w:p>
+      <w:pPr>
+        <w:pStyle w:val="ListParagraph"/>
+        <w:ind w:left="4326"/>
+        <w:rPr>
+          <w:rFonts w:ascii="Times New Roman" w:hAnsi="Times New Roman" w:cs="Times New Roman"/>
+          <w:b/>
+          <w:bCs/>
+          <w:sz w:val="24"/>
+          <w:szCs w:val="24"/>
+        </w:rPr>
+      </w:pPr>
+      <w:r>
+        <w:rPr>
+          <w:rFonts w:ascii="Times New Roman" w:hAnsi="Times New Roman" w:cs="Times New Roman"/>
+          <w:b/>
+          <w:bCs/>
+          <w:sz w:val="24"/>
+          <w:szCs w:val="24"/>
+        </w:rPr>
+        <w:t>5</w:t>
+      </w:r>
+    </w:p>
+    <w:p>
+      <w:pPr>
+        <w:pStyle w:val="ListParagraph"/>
+        <w:ind w:left="4326"/>
+        <w:rPr>
+          <w:rFonts w:ascii="Times New Roman" w:hAnsi="Times New Roman" w:cs="Times New Roman"/>
+          <w:b/>
+          <w:bCs/>
+          <w:sz w:val="24"/>
+          <w:szCs w:val="24"/>
+        </w:rPr>
+      </w:pPr>
+    </w:p>
+    <w:p>
+      <w:pPr>
+        <w:pStyle w:val="ListParagraph"/>
+        <w:ind w:left="4326"/>
+        <w:rPr>
+          <w:rFonts w:ascii="Times New Roman" w:hAnsi="Times New Roman" w:cs="Times New Roman"/>
+          <w:b/>
+          <w:bCs/>
+          <w:sz w:val="24"/>
+          <w:szCs w:val="24"/>
+        </w:rPr>
+      </w:pPr>
+    </w:p>
+    <w:p>
+      <w:pPr>
+        <w:pStyle w:val="ListParagraph"/>
+        <w:ind w:left="4326"/>
+        <w:rPr>
+          <w:rFonts w:ascii="Times New Roman" w:hAnsi="Times New Roman" w:cs="Times New Roman"/>
+          <w:b/>
+          <w:bCs/>
+          <w:sz w:val="24"/>
+          <w:szCs w:val="24"/>
+        </w:rPr>
+      </w:pPr>
+    </w:p>
+    <w:p>
+      <w:pPr>
+        <w:pStyle w:val="ListParagraph"/>
+        <w:numPr>
+          <w:ilvl w:val="0"/>
+          <w:numId w:val="14"/>
+        </w:numPr>
+        <w:rPr>
+          <w:rFonts w:ascii="Times New Roman" w:hAnsi="Times New Roman" w:cs="Times New Roman"/>
+          <w:b/>
+          <w:bCs/>
+          <w:sz w:val="24"/>
+          <w:szCs w:val="24"/>
+        </w:rPr>
+      </w:pPr>
+      <w:r>
+        <w:rPr>
+          <w:rFonts w:ascii="Times New Roman" w:hAnsi="Times New Roman" w:cs="Times New Roman"/>
+          <w:sz w:val="24"/>
+          <w:szCs w:val="24"/>
+        </w:rPr>
+        <w:t>can also shadow global vars.</w:t>
+      </w:r>
+    </w:p>
+    <w:p>
+      <w:pPr>
+        <w:pStyle w:val="ListParagraph"/>
+        <w:numPr>
+          <w:ilvl w:val="0"/>
+          <w:numId w:val="14"/>
+        </w:numPr>
+        <w:rPr>
+          <w:rFonts w:ascii="Times New Roman" w:hAnsi="Times New Roman" w:cs="Times New Roman"/>
+          <w:b/>
+          <w:bCs/>
+          <w:sz w:val="24"/>
+          <w:szCs w:val="24"/>
+        </w:rPr>
+      </w:pPr>
+      <w:r>
+        <w:rPr>
+          <w:rFonts w:ascii="Times New Roman" w:hAnsi="Times New Roman" w:cs="Times New Roman"/>
+          <w:sz w:val="24"/>
+          <w:szCs w:val="24"/>
+        </w:rPr>
+        <w:t xml:space="preserve">GENERALLY </w:t>
+      </w:r>
+      <w:proofErr w:type="spellStart"/>
+      <w:r>
+        <w:rPr>
+          <w:rFonts w:ascii="Times New Roman" w:hAnsi="Times New Roman" w:cs="Times New Roman"/>
+          <w:sz w:val="24"/>
+          <w:szCs w:val="24"/>
+        </w:rPr>
+        <w:t>ShOULD</w:t>
+      </w:r>
+      <w:proofErr w:type="spellEnd"/>
+      <w:r>
+        <w:rPr>
+          <w:rFonts w:ascii="Times New Roman" w:hAnsi="Times New Roman" w:cs="Times New Roman"/>
+          <w:sz w:val="24"/>
+          <w:szCs w:val="24"/>
+        </w:rPr>
+        <w:t xml:space="preserve"> AVOID SHADOWIN, HOWEVER.</w:t>
+      </w:r>
+    </w:p>
+    <w:p>
+      <w:pPr>
+        <w:rPr>
+          <w:rFonts w:ascii="Times New Roman" w:hAnsi="Times New Roman" w:cs="Times New Roman"/>
+          <w:b/>
+          <w:bCs/>
+          <w:sz w:val="24"/>
+          <w:szCs w:val="24"/>
+        </w:rPr>
+      </w:pPr>
+    </w:p>
+    <w:p>
+      <w:pPr>
+        <w:rPr>
+          <w:rFonts w:ascii="Times New Roman" w:hAnsi="Times New Roman" w:cs="Times New Roman"/>
+          <w:b/>
+          <w:bCs/>
+          <w:sz w:val="24"/>
+          <w:szCs w:val="24"/>
+        </w:rPr>
+      </w:pPr>
+      <w:r>
+        <w:rPr>
+          <w:rFonts w:ascii="Times New Roman" w:hAnsi="Times New Roman" w:cs="Times New Roman"/>
+          <w:b/>
+          <w:bCs/>
+          <w:sz w:val="24"/>
+          <w:szCs w:val="24"/>
+        </w:rPr>
+        <w:t xml:space="preserve">STATIC VARIABLES: </w:t>
+      </w:r>
+    </w:p>
+    <w:p>
+      <w:pPr>
+        <w:pStyle w:val="ListParagraph"/>
+        <w:numPr>
+          <w:ilvl w:val="0"/>
+          <w:numId w:val="14"/>
+        </w:numPr>
+        <w:rPr>
+          <w:rFonts w:ascii="Times New Roman" w:hAnsi="Times New Roman" w:cs="Times New Roman"/>
+          <w:sz w:val="24"/>
+          <w:szCs w:val="24"/>
+        </w:rPr>
+      </w:pPr>
+      <w:r>
+        <w:rPr>
+          <w:rFonts w:ascii="Times New Roman" w:hAnsi="Times New Roman" w:cs="Times New Roman"/>
+          <w:sz w:val="24"/>
+          <w:szCs w:val="24"/>
+        </w:rPr>
+        <w:t xml:space="preserve">Using static keyword on local var changes duration from automatic to static. </w:t>
+      </w:r>
+    </w:p>
+    <w:p>
+      <w:pPr>
+        <w:pStyle w:val="ListParagraph"/>
+        <w:numPr>
+          <w:ilvl w:val="1"/>
+          <w:numId w:val="14"/>
+        </w:numPr>
+        <w:rPr>
+          <w:rFonts w:ascii="Times New Roman" w:hAnsi="Times New Roman" w:cs="Times New Roman"/>
+          <w:sz w:val="24"/>
+          <w:szCs w:val="24"/>
+        </w:rPr>
+      </w:pPr>
+      <w:r>
+        <w:rPr>
+          <w:rFonts w:ascii="Times New Roman" w:hAnsi="Times New Roman" w:cs="Times New Roman"/>
+          <w:sz w:val="24"/>
+          <w:szCs w:val="24"/>
+        </w:rPr>
+        <w:t>Means that var now created at start of prog, and destroyed at end like a global var. As a result, static var retain value even after it goes out of scope.</w:t>
+      </w:r>
+    </w:p>
+    <w:p>
+      <w:pPr>
+        <w:rPr>
+          <w:rFonts w:ascii="Times New Roman" w:hAnsi="Times New Roman" w:cs="Times New Roman"/>
+          <w:sz w:val="24"/>
+          <w:szCs w:val="24"/>
+        </w:rPr>
+      </w:pPr>
+      <w:r>
+        <w:rPr>
+          <w:rFonts w:ascii="Times New Roman" w:hAnsi="Times New Roman" w:cs="Times New Roman"/>
+          <w:sz w:val="24"/>
+          <w:szCs w:val="24"/>
+        </w:rPr>
+        <w:t xml:space="preserve">USING STATEMENTS </w:t>
+      </w:r>
+    </w:p>
+    <w:p>
+      <w:pPr>
+        <w:pStyle w:val="ListParagraph"/>
+        <w:numPr>
+          <w:ilvl w:val="0"/>
+          <w:numId w:val="14"/>
+        </w:numPr>
+        <w:rPr>
+          <w:rFonts w:ascii="Times New Roman" w:hAnsi="Times New Roman" w:cs="Times New Roman"/>
+          <w:sz w:val="24"/>
+          <w:szCs w:val="24"/>
+        </w:rPr>
+      </w:pPr>
+      <w:r>
+        <w:rPr>
+          <w:rFonts w:ascii="Times New Roman" w:hAnsi="Times New Roman" w:cs="Times New Roman"/>
+          <w:sz w:val="24"/>
+          <w:szCs w:val="24"/>
+        </w:rPr>
+        <w:t xml:space="preserve">Way to simplify things to utilize </w:t>
+      </w:r>
+      <w:r>
+        <w:rPr>
+          <w:rFonts w:ascii="Times New Roman" w:hAnsi="Times New Roman" w:cs="Times New Roman"/>
+          <w:b/>
+          <w:bCs/>
+          <w:sz w:val="24"/>
+          <w:szCs w:val="24"/>
+        </w:rPr>
+        <w:t>using declaration</w:t>
+      </w:r>
+      <w:r>
+        <w:rPr>
+          <w:rFonts w:ascii="Times New Roman" w:hAnsi="Times New Roman" w:cs="Times New Roman"/>
+          <w:sz w:val="24"/>
+          <w:szCs w:val="24"/>
+        </w:rPr>
+        <w:t>.</w:t>
+      </w:r>
+    </w:p>
+    <w:p>
+      <w:pPr>
+        <w:pStyle w:val="ListParagraph"/>
+        <w:numPr>
+          <w:ilvl w:val="0"/>
+          <w:numId w:val="14"/>
+        </w:numPr>
+        <w:rPr>
+          <w:rFonts w:ascii="Times New Roman" w:hAnsi="Times New Roman" w:cs="Times New Roman"/>
+          <w:sz w:val="24"/>
+          <w:szCs w:val="24"/>
+        </w:rPr>
+      </w:pPr>
+      <w:r>
+        <w:rPr>
+          <w:rFonts w:ascii="Times New Roman" w:hAnsi="Times New Roman" w:cs="Times New Roman"/>
+          <w:sz w:val="24"/>
+          <w:szCs w:val="24"/>
+        </w:rPr>
+        <w:t>Ex: using namespace std; using std::</w:t>
+      </w:r>
+      <w:proofErr w:type="spellStart"/>
+      <w:r>
+        <w:rPr>
+          <w:rFonts w:ascii="Times New Roman" w:hAnsi="Times New Roman" w:cs="Times New Roman"/>
+          <w:sz w:val="24"/>
+          <w:szCs w:val="24"/>
+        </w:rPr>
+        <w:t>cout</w:t>
+      </w:r>
+      <w:proofErr w:type="spellEnd"/>
+      <w:r>
+        <w:rPr>
+          <w:rFonts w:ascii="Times New Roman" w:hAnsi="Times New Roman" w:cs="Times New Roman"/>
+          <w:sz w:val="24"/>
+          <w:szCs w:val="24"/>
+        </w:rPr>
+        <w:t xml:space="preserve">; … </w:t>
+      </w:r>
+    </w:p>
+    <w:p>
+      <w:pPr>
+        <w:pStyle w:val="ListParagraph"/>
+        <w:numPr>
+          <w:ilvl w:val="1"/>
+          <w:numId w:val="14"/>
+        </w:numPr>
+        <w:rPr>
+          <w:rFonts w:ascii="Times New Roman" w:hAnsi="Times New Roman" w:cs="Times New Roman"/>
+          <w:sz w:val="24"/>
+          <w:szCs w:val="24"/>
+        </w:rPr>
+      </w:pPr>
+      <w:r>
+        <w:rPr>
+          <w:rFonts w:ascii="Times New Roman" w:hAnsi="Times New Roman" w:cs="Times New Roman"/>
+          <w:sz w:val="24"/>
+          <w:szCs w:val="24"/>
+        </w:rPr>
+        <w:t xml:space="preserve">Tells compiler we going to use object </w:t>
+      </w:r>
+      <w:proofErr w:type="spellStart"/>
+      <w:r>
+        <w:rPr>
+          <w:rFonts w:ascii="Times New Roman" w:hAnsi="Times New Roman" w:cs="Times New Roman"/>
+          <w:sz w:val="24"/>
+          <w:szCs w:val="24"/>
+        </w:rPr>
+        <w:t>cout</w:t>
+      </w:r>
+      <w:proofErr w:type="spellEnd"/>
+      <w:r>
+        <w:rPr>
+          <w:rFonts w:ascii="Times New Roman" w:hAnsi="Times New Roman" w:cs="Times New Roman"/>
+          <w:sz w:val="24"/>
+          <w:szCs w:val="24"/>
+        </w:rPr>
+        <w:t xml:space="preserve"> or std functions.</w:t>
+      </w:r>
+    </w:p>
+    <w:p>
+      <w:pPr>
+        <w:pStyle w:val="ListParagraph"/>
+        <w:numPr>
+          <w:ilvl w:val="0"/>
+          <w:numId w:val="14"/>
+        </w:numPr>
+        <w:rPr>
+          <w:rFonts w:ascii="Times New Roman" w:hAnsi="Times New Roman" w:cs="Times New Roman"/>
+          <w:sz w:val="24"/>
+          <w:szCs w:val="24"/>
+        </w:rPr>
+      </w:pPr>
+      <w:r>
+        <w:rPr>
+          <w:rFonts w:ascii="Times New Roman" w:hAnsi="Times New Roman" w:cs="Times New Roman"/>
+          <w:sz w:val="24"/>
+          <w:szCs w:val="24"/>
+        </w:rPr>
+        <w:t>Best to not use them in GLOBAL scope, but local scope is okay.</w:t>
+      </w:r>
+    </w:p>
+    <w:p>
+      <w:pPr>
+        <w:pStyle w:val="ListParagraph"/>
+        <w:numPr>
+          <w:ilvl w:val="0"/>
+          <w:numId w:val="14"/>
+        </w:numPr>
+        <w:rPr>
+          <w:rFonts w:ascii="Times New Roman" w:hAnsi="Times New Roman" w:cs="Times New Roman"/>
+          <w:sz w:val="24"/>
+          <w:szCs w:val="24"/>
+        </w:rPr>
+      </w:pPr>
+      <w:r>
+        <w:rPr>
+          <w:rFonts w:ascii="Times New Roman" w:hAnsi="Times New Roman" w:cs="Times New Roman"/>
+          <w:sz w:val="24"/>
+          <w:szCs w:val="24"/>
+        </w:rPr>
+        <w:t>Ex:</w:t>
+      </w:r>
+      <w:r>
+        <w:rPr>
+          <w:rFonts w:ascii="Times New Roman" w:hAnsi="Times New Roman" w:cs="Times New Roman"/>
+          <w:sz w:val="24"/>
+          <w:szCs w:val="24"/>
+        </w:rPr>
+        <w:tab/>
+      </w:r>
+    </w:p>
+    <w:p>
+      <w:pPr>
+        <w:pStyle w:val="ListParagraph"/>
+        <w:numPr>
+          <w:ilvl w:val="1"/>
+          <w:numId w:val="14"/>
+        </w:numPr>
+        <w:rPr>
+          <w:rFonts w:ascii="Times New Roman" w:hAnsi="Times New Roman" w:cs="Times New Roman"/>
+          <w:sz w:val="24"/>
+          <w:szCs w:val="24"/>
+        </w:rPr>
+      </w:pPr>
+      <w:r>
+        <w:rPr>
+          <w:rFonts w:ascii="Times New Roman" w:hAnsi="Times New Roman" w:cs="Times New Roman"/>
+          <w:sz w:val="24"/>
+          <w:szCs w:val="24"/>
+        </w:rPr>
+        <w:t>Int main()</w:t>
+      </w:r>
+    </w:p>
+    <w:p>
+      <w:pPr>
+        <w:pStyle w:val="ListParagraph"/>
+        <w:numPr>
+          <w:ilvl w:val="1"/>
+          <w:numId w:val="14"/>
+        </w:numPr>
+        <w:rPr>
+          <w:rFonts w:ascii="Times New Roman" w:hAnsi="Times New Roman" w:cs="Times New Roman"/>
+          <w:sz w:val="24"/>
+          <w:szCs w:val="24"/>
+        </w:rPr>
+      </w:pPr>
+      <w:r>
+        <w:rPr>
+          <w:rFonts w:ascii="Times New Roman" w:hAnsi="Times New Roman" w:cs="Times New Roman"/>
+          <w:sz w:val="24"/>
+          <w:szCs w:val="24"/>
+        </w:rPr>
+        <w:t>{</w:t>
+      </w:r>
+    </w:p>
+    <w:p>
+      <w:pPr>
+        <w:pStyle w:val="ListParagraph"/>
+        <w:numPr>
+          <w:ilvl w:val="2"/>
+          <w:numId w:val="14"/>
+        </w:numPr>
+        <w:rPr>
+          <w:rFonts w:ascii="Times New Roman" w:hAnsi="Times New Roman" w:cs="Times New Roman"/>
+          <w:sz w:val="24"/>
+          <w:szCs w:val="24"/>
+        </w:rPr>
+      </w:pPr>
+      <w:r>
+        <w:rPr>
+          <w:rFonts w:ascii="Times New Roman" w:hAnsi="Times New Roman" w:cs="Times New Roman"/>
+          <w:sz w:val="24"/>
+          <w:szCs w:val="24"/>
+        </w:rPr>
+        <w:t>Using namespace std;</w:t>
+      </w:r>
+    </w:p>
+    <w:p>
+      <w:pPr>
+        <w:pStyle w:val="ListParagraph"/>
+        <w:numPr>
+          <w:ilvl w:val="2"/>
+          <w:numId w:val="14"/>
+        </w:numPr>
+        <w:rPr>
+          <w:rFonts w:ascii="Times New Roman" w:hAnsi="Times New Roman" w:cs="Times New Roman"/>
+          <w:sz w:val="24"/>
+          <w:szCs w:val="24"/>
+        </w:rPr>
+      </w:pPr>
+      <w:r>
+        <w:rPr>
+          <w:rFonts w:ascii="Times New Roman" w:hAnsi="Times New Roman" w:cs="Times New Roman"/>
+          <w:sz w:val="24"/>
+          <w:szCs w:val="24"/>
+        </w:rPr>
+        <w:t>..</w:t>
+      </w:r>
+    </w:p>
+    <w:p>
+      <w:pPr>
+        <w:pStyle w:val="ListParagraph"/>
+        <w:numPr>
+          <w:ilvl w:val="1"/>
+          <w:numId w:val="14"/>
+        </w:numPr>
+        <w:rPr>
+          <w:rFonts w:ascii="Times New Roman" w:hAnsi="Times New Roman" w:cs="Times New Roman"/>
+          <w:sz w:val="24"/>
+          <w:szCs w:val="24"/>
+        </w:rPr>
+      </w:pPr>
+      <w:r>
+        <w:rPr>
+          <w:rFonts w:ascii="Times New Roman" w:hAnsi="Times New Roman" w:cs="Times New Roman"/>
+          <w:sz w:val="24"/>
+          <w:szCs w:val="24"/>
+        </w:rPr>
+        <w:t>}</w:t>
+      </w:r>
+    </w:p>
+    <w:p>
+      <w:pPr>
+        <w:rPr>
+          <w:rFonts w:ascii="Times New Roman" w:hAnsi="Times New Roman" w:cs="Times New Roman"/>
+          <w:sz w:val="24"/>
+          <w:szCs w:val="24"/>
+        </w:rPr>
+      </w:pPr>
+    </w:p>
+    <w:p>
+      <w:pPr>
+        <w:rPr>
+          <w:rFonts w:ascii="Times New Roman" w:hAnsi="Times New Roman" w:cs="Times New Roman"/>
+          <w:sz w:val="24"/>
+          <w:szCs w:val="24"/>
+        </w:rPr>
+      </w:pPr>
+      <w:r>
+        <w:rPr>
+          <w:rFonts w:ascii="Times New Roman" w:hAnsi="Times New Roman" w:cs="Times New Roman"/>
+          <w:sz w:val="24"/>
+          <w:szCs w:val="24"/>
+        </w:rPr>
+        <w:lastRenderedPageBreak/>
+        <w:t>AUTO KEYWORD</w:t>
+      </w:r>
+    </w:p>
+    <w:p>
+      <w:pPr>
+        <w:pStyle w:val="ListParagraph"/>
+        <w:numPr>
+          <w:ilvl w:val="0"/>
+          <w:numId w:val="14"/>
+        </w:numPr>
+        <w:rPr>
+          <w:rFonts w:ascii="Times New Roman" w:hAnsi="Times New Roman" w:cs="Times New Roman"/>
+          <w:sz w:val="24"/>
+          <w:szCs w:val="24"/>
+        </w:rPr>
+      </w:pPr>
+      <w:r>
+        <w:rPr>
+          <w:rFonts w:ascii="Times New Roman" w:hAnsi="Times New Roman" w:cs="Times New Roman"/>
+          <w:sz w:val="24"/>
+          <w:szCs w:val="24"/>
+        </w:rPr>
+        <w:t xml:space="preserve">When initializing var, auto keyword can be used in place of type to tell compiler to infer var type from initialized type. </w:t>
+      </w:r>
+    </w:p>
+    <w:p>
+      <w:pPr>
+        <w:pStyle w:val="ListParagraph"/>
+        <w:numPr>
+          <w:ilvl w:val="1"/>
+          <w:numId w:val="14"/>
+        </w:numPr>
+        <w:rPr>
+          <w:rFonts w:ascii="Times New Roman" w:hAnsi="Times New Roman" w:cs="Times New Roman"/>
+          <w:sz w:val="24"/>
+          <w:szCs w:val="24"/>
+        </w:rPr>
+      </w:pPr>
+      <w:r>
+        <w:rPr>
+          <w:rFonts w:ascii="Times New Roman" w:hAnsi="Times New Roman" w:cs="Times New Roman"/>
+          <w:sz w:val="24"/>
+          <w:szCs w:val="24"/>
+        </w:rPr>
+        <w:t xml:space="preserve">Called TYPE INFERENCE </w:t>
+      </w:r>
+    </w:p>
+    <w:p>
+      <w:pPr>
+        <w:pStyle w:val="ListParagraph"/>
+        <w:numPr>
+          <w:ilvl w:val="1"/>
+          <w:numId w:val="14"/>
+        </w:numPr>
+        <w:rPr>
+          <w:rFonts w:ascii="Times New Roman" w:hAnsi="Times New Roman" w:cs="Times New Roman"/>
+          <w:sz w:val="24"/>
+          <w:szCs w:val="24"/>
+        </w:rPr>
+      </w:pPr>
+      <w:r>
+        <w:rPr>
+          <w:rFonts w:ascii="Times New Roman" w:hAnsi="Times New Roman" w:cs="Times New Roman"/>
+          <w:sz w:val="24"/>
+          <w:szCs w:val="24"/>
+        </w:rPr>
+        <w:t xml:space="preserve">Ex: auto d{5.0} </w:t>
+      </w:r>
+      <w:r>
+        <w:rPr>
+          <w:rFonts w:ascii="Times New Roman" w:hAnsi="Times New Roman" w:cs="Times New Roman"/>
+          <w:sz w:val="24"/>
+          <w:szCs w:val="24"/>
+        </w:rPr>
+        <w:sym w:font="Wingdings" w:char="F0E7"/>
+      </w:r>
+      <w:r>
+        <w:rPr>
+          <w:rFonts w:ascii="Times New Roman" w:hAnsi="Times New Roman" w:cs="Times New Roman"/>
+          <w:sz w:val="24"/>
+          <w:szCs w:val="24"/>
+        </w:rPr>
+        <w:t xml:space="preserve"> 5.0 is double literal, so d will be type double</w:t>
+      </w:r>
+    </w:p>
+    <w:p>
+      <w:pPr>
+        <w:pStyle w:val="ListParagraph"/>
+        <w:numPr>
+          <w:ilvl w:val="1"/>
+          <w:numId w:val="14"/>
+        </w:numPr>
+        <w:rPr>
+          <w:rFonts w:ascii="Times New Roman" w:hAnsi="Times New Roman" w:cs="Times New Roman"/>
+          <w:sz w:val="24"/>
+          <w:szCs w:val="24"/>
+        </w:rPr>
+      </w:pPr>
+      <w:r>
+        <w:rPr>
+          <w:rFonts w:ascii="Times New Roman" w:hAnsi="Times New Roman" w:cs="Times New Roman"/>
+          <w:sz w:val="24"/>
+          <w:szCs w:val="24"/>
+        </w:rPr>
+        <w:t>Also works with return types</w:t>
+      </w:r>
+    </w:p>
+    <w:p>
+      <w:pPr>
+        <w:pStyle w:val="ListParagraph"/>
+        <w:numPr>
+          <w:ilvl w:val="2"/>
+          <w:numId w:val="14"/>
+        </w:numPr>
+        <w:rPr>
+          <w:rFonts w:ascii="Times New Roman" w:hAnsi="Times New Roman" w:cs="Times New Roman"/>
+          <w:sz w:val="24"/>
+          <w:szCs w:val="24"/>
+        </w:rPr>
+      </w:pPr>
+      <w:r>
+        <w:rPr>
+          <w:rFonts w:ascii="Times New Roman" w:hAnsi="Times New Roman" w:cs="Times New Roman"/>
+          <w:sz w:val="24"/>
+          <w:szCs w:val="24"/>
+        </w:rPr>
+        <w:t>Auto sum { add (5,6)} //sum will be int</w:t>
+      </w:r>
+    </w:p>
+    <w:p>
+      <w:pPr>
+        <w:pStyle w:val="ListParagraph"/>
+        <w:numPr>
+          <w:ilvl w:val="1"/>
+          <w:numId w:val="14"/>
+        </w:numPr>
+        <w:rPr>
+          <w:rFonts w:ascii="Times New Roman" w:hAnsi="Times New Roman" w:cs="Times New Roman"/>
+          <w:sz w:val="24"/>
+          <w:szCs w:val="24"/>
+        </w:rPr>
+      </w:pPr>
+      <w:r>
+        <w:rPr>
+          <w:rFonts w:ascii="Times New Roman" w:hAnsi="Times New Roman" w:cs="Times New Roman"/>
+          <w:sz w:val="24"/>
+          <w:szCs w:val="24"/>
+        </w:rPr>
+        <w:t xml:space="preserve">In C++14 can now use auto as return type so </w:t>
+      </w:r>
+    </w:p>
+    <w:p>
+      <w:pPr>
+        <w:pStyle w:val="ListParagraph"/>
+        <w:numPr>
+          <w:ilvl w:val="2"/>
+          <w:numId w:val="14"/>
+        </w:numPr>
+        <w:rPr>
+          <w:rFonts w:ascii="Times New Roman" w:hAnsi="Times New Roman" w:cs="Times New Roman"/>
+          <w:sz w:val="24"/>
+          <w:szCs w:val="24"/>
+        </w:rPr>
+      </w:pPr>
+      <w:r>
+        <w:rPr>
+          <w:rFonts w:ascii="Times New Roman" w:hAnsi="Times New Roman" w:cs="Times New Roman"/>
+          <w:sz w:val="24"/>
+          <w:szCs w:val="24"/>
+        </w:rPr>
+        <w:t xml:space="preserve">Auto add (int x, int y) </w:t>
+      </w:r>
+    </w:p>
+    <w:p>
+      <w:pPr>
+        <w:pStyle w:val="ListParagraph"/>
+        <w:numPr>
+          <w:ilvl w:val="1"/>
+          <w:numId w:val="14"/>
+        </w:numPr>
+        <w:rPr>
+          <w:rFonts w:ascii="Times New Roman" w:hAnsi="Times New Roman" w:cs="Times New Roman"/>
+          <w:sz w:val="24"/>
+          <w:szCs w:val="24"/>
+        </w:rPr>
+      </w:pPr>
+      <w:r>
+        <w:rPr>
+          <w:rFonts w:ascii="Times New Roman" w:hAnsi="Times New Roman" w:cs="Times New Roman"/>
+          <w:sz w:val="24"/>
+          <w:szCs w:val="24"/>
+        </w:rPr>
+        <w:t>BEST TO AVOID using inference for function return types</w:t>
+      </w:r>
+    </w:p>
+    <w:p>
+      <w:pPr>
+        <w:rPr>
+          <w:rFonts w:ascii="Times New Roman" w:hAnsi="Times New Roman" w:cs="Times New Roman"/>
+          <w:sz w:val="24"/>
+          <w:szCs w:val="24"/>
+        </w:rPr>
+      </w:pPr>
+      <w:r>
+        <w:rPr>
+          <w:rFonts w:ascii="Times New Roman" w:hAnsi="Times New Roman" w:cs="Times New Roman"/>
+          <w:sz w:val="24"/>
+          <w:szCs w:val="24"/>
+        </w:rPr>
+        <w:t xml:space="preserve">IMPLICIT CONVERSION </w:t>
+      </w:r>
       <w:bookmarkStart w:id="0" w:name="_GoBack"/>
       <w:bookmarkEnd w:id="0"/>
+    </w:p>
+    <w:p>
+      <w:pPr>
+        <w:pStyle w:val="ListParagraph"/>
+        <w:ind w:left="4326"/>
+        <w:rPr>
+          <w:rFonts w:ascii="Times New Roman" w:hAnsi="Times New Roman" w:cs="Times New Roman"/>
+          <w:b/>
+          <w:bCs/>
+          <w:sz w:val="24"/>
+          <w:szCs w:val="24"/>
+        </w:rPr>
+      </w:pPr>
     </w:p>
     <w:p>
       <w:pPr>
@@ -10023,7 +10935,7 @@
   <w:abstractNum w:abstractNumId="2" w15:restartNumberingAfterBreak="0">
     <w:nsid w:val="11701C3D"/>
     <w:multiLevelType w:val="hybridMultilevel"/>
-    <w:tmpl w:val="032E5A26"/>
+    <w:tmpl w:val="62864A16"/>
     <w:lvl w:ilvl="0" w:tplc="04090001">
       <w:start w:val="1"/>
       <w:numFmt w:val="bullet"/>
@@ -10048,19 +10960,18 @@
         <w:rFonts w:ascii="Courier New" w:hAnsi="Courier New" w:cs="Courier New" w:hint="default"/>
       </w:rPr>
     </w:lvl>
-    <w:lvl w:ilvl="2" w:tplc="04090005" w:tentative="1">
-      <w:start w:val="1"/>
+    <w:lvl w:ilvl="2" w:tplc="A6161E80">
       <w:numFmt w:val="bullet"/>
-      <w:lvlText w:val=""/>
+      <w:lvlText w:val="-"/>
       <w:lvlJc w:val="left"/>
       <w:pPr>
         <w:ind w:left="2160" w:hanging="360"/>
       </w:pPr>
       <w:rPr>
-        <w:rFonts w:ascii="Wingdings" w:hAnsi="Wingdings" w:hint="default"/>
+        <w:rFonts w:ascii="Times New Roman" w:eastAsiaTheme="minorHAnsi" w:hAnsi="Times New Roman" w:cs="Times New Roman" w:hint="default"/>
       </w:rPr>
     </w:lvl>
-    <w:lvl w:ilvl="3" w:tplc="04090001" w:tentative="1">
+    <w:lvl w:ilvl="3" w:tplc="04090001">
       <w:start w:val="1"/>
       <w:numFmt w:val="bullet"/>
       <w:lvlText w:val=""/>
@@ -10072,7 +10983,7 @@
         <w:rFonts w:ascii="Symbol" w:hAnsi="Symbol" w:hint="default"/>
       </w:rPr>
     </w:lvl>
-    <w:lvl w:ilvl="4" w:tplc="04090003" w:tentative="1">
+    <w:lvl w:ilvl="4" w:tplc="04090003">
       <w:start w:val="1"/>
       <w:numFmt w:val="bullet"/>
       <w:lvlText w:val="o"/>
@@ -10084,7 +10995,7 @@
         <w:rFonts w:ascii="Courier New" w:hAnsi="Courier New" w:cs="Courier New" w:hint="default"/>
       </w:rPr>
     </w:lvl>
-    <w:lvl w:ilvl="5" w:tplc="04090005" w:tentative="1">
+    <w:lvl w:ilvl="5" w:tplc="04090005">
       <w:start w:val="1"/>
       <w:numFmt w:val="bullet"/>
       <w:lvlText w:val=""/>
@@ -10247,6 +11158,119 @@
     </w:lvl>
   </w:abstractNum>
   <w:abstractNum w:abstractNumId="4" w15:restartNumberingAfterBreak="0">
+    <w:nsid w:val="2AC168FE"/>
+    <w:multiLevelType w:val="hybridMultilevel"/>
+    <w:tmpl w:val="54B4FE74"/>
+    <w:lvl w:ilvl="0" w:tplc="04090001">
+      <w:start w:val="1"/>
+      <w:numFmt w:val="bullet"/>
+      <w:lvlText w:val=""/>
+      <w:lvlJc w:val="left"/>
+      <w:pPr>
+        <w:ind w:left="5046" w:hanging="360"/>
+      </w:pPr>
+      <w:rPr>
+        <w:rFonts w:ascii="Symbol" w:hAnsi="Symbol" w:hint="default"/>
+      </w:rPr>
+    </w:lvl>
+    <w:lvl w:ilvl="1" w:tplc="04090003" w:tentative="1">
+      <w:start w:val="1"/>
+      <w:numFmt w:val="bullet"/>
+      <w:lvlText w:val="o"/>
+      <w:lvlJc w:val="left"/>
+      <w:pPr>
+        <w:ind w:left="5766" w:hanging="360"/>
+      </w:pPr>
+      <w:rPr>
+        <w:rFonts w:ascii="Courier New" w:hAnsi="Courier New" w:cs="Courier New" w:hint="default"/>
+      </w:rPr>
+    </w:lvl>
+    <w:lvl w:ilvl="2" w:tplc="04090005" w:tentative="1">
+      <w:start w:val="1"/>
+      <w:numFmt w:val="bullet"/>
+      <w:lvlText w:val=""/>
+      <w:lvlJc w:val="left"/>
+      <w:pPr>
+        <w:ind w:left="6486" w:hanging="360"/>
+      </w:pPr>
+      <w:rPr>
+        <w:rFonts w:ascii="Wingdings" w:hAnsi="Wingdings" w:hint="default"/>
+      </w:rPr>
+    </w:lvl>
+    <w:lvl w:ilvl="3" w:tplc="04090001" w:tentative="1">
+      <w:start w:val="1"/>
+      <w:numFmt w:val="bullet"/>
+      <w:lvlText w:val=""/>
+      <w:lvlJc w:val="left"/>
+      <w:pPr>
+        <w:ind w:left="7206" w:hanging="360"/>
+      </w:pPr>
+      <w:rPr>
+        <w:rFonts w:ascii="Symbol" w:hAnsi="Symbol" w:hint="default"/>
+      </w:rPr>
+    </w:lvl>
+    <w:lvl w:ilvl="4" w:tplc="04090003" w:tentative="1">
+      <w:start w:val="1"/>
+      <w:numFmt w:val="bullet"/>
+      <w:lvlText w:val="o"/>
+      <w:lvlJc w:val="left"/>
+      <w:pPr>
+        <w:ind w:left="7926" w:hanging="360"/>
+      </w:pPr>
+      <w:rPr>
+        <w:rFonts w:ascii="Courier New" w:hAnsi="Courier New" w:cs="Courier New" w:hint="default"/>
+      </w:rPr>
+    </w:lvl>
+    <w:lvl w:ilvl="5" w:tplc="04090005" w:tentative="1">
+      <w:start w:val="1"/>
+      <w:numFmt w:val="bullet"/>
+      <w:lvlText w:val=""/>
+      <w:lvlJc w:val="left"/>
+      <w:pPr>
+        <w:ind w:left="8646" w:hanging="360"/>
+      </w:pPr>
+      <w:rPr>
+        <w:rFonts w:ascii="Wingdings" w:hAnsi="Wingdings" w:hint="default"/>
+      </w:rPr>
+    </w:lvl>
+    <w:lvl w:ilvl="6" w:tplc="04090001" w:tentative="1">
+      <w:start w:val="1"/>
+      <w:numFmt w:val="bullet"/>
+      <w:lvlText w:val=""/>
+      <w:lvlJc w:val="left"/>
+      <w:pPr>
+        <w:ind w:left="9366" w:hanging="360"/>
+      </w:pPr>
+      <w:rPr>
+        <w:rFonts w:ascii="Symbol" w:hAnsi="Symbol" w:hint="default"/>
+      </w:rPr>
+    </w:lvl>
+    <w:lvl w:ilvl="7" w:tplc="04090003" w:tentative="1">
+      <w:start w:val="1"/>
+      <w:numFmt w:val="bullet"/>
+      <w:lvlText w:val="o"/>
+      <w:lvlJc w:val="left"/>
+      <w:pPr>
+        <w:ind w:left="10086" w:hanging="360"/>
+      </w:pPr>
+      <w:rPr>
+        <w:rFonts w:ascii="Courier New" w:hAnsi="Courier New" w:cs="Courier New" w:hint="default"/>
+      </w:rPr>
+    </w:lvl>
+    <w:lvl w:ilvl="8" w:tplc="04090005" w:tentative="1">
+      <w:start w:val="1"/>
+      <w:numFmt w:val="bullet"/>
+      <w:lvlText w:val=""/>
+      <w:lvlJc w:val="left"/>
+      <w:pPr>
+        <w:ind w:left="10806" w:hanging="360"/>
+      </w:pPr>
+      <w:rPr>
+        <w:rFonts w:ascii="Wingdings" w:hAnsi="Wingdings" w:hint="default"/>
+      </w:rPr>
+    </w:lvl>
+  </w:abstractNum>
+  <w:abstractNum w:abstractNumId="5" w15:restartNumberingAfterBreak="0">
     <w:nsid w:val="2B103A3F"/>
     <w:multiLevelType w:val="hybridMultilevel"/>
     <w:tmpl w:val="A21CA732"/>
@@ -10359,7 +11383,7 @@
       </w:rPr>
     </w:lvl>
   </w:abstractNum>
-  <w:abstractNum w:abstractNumId="5" w15:restartNumberingAfterBreak="0">
+  <w:abstractNum w:abstractNumId="6" w15:restartNumberingAfterBreak="0">
     <w:nsid w:val="3B864BAD"/>
     <w:multiLevelType w:val="hybridMultilevel"/>
     <w:tmpl w:val="F5BE0DE6"/>
@@ -10472,7 +11496,7 @@
       </w:rPr>
     </w:lvl>
   </w:abstractNum>
-  <w:abstractNum w:abstractNumId="6" w15:restartNumberingAfterBreak="0">
+  <w:abstractNum w:abstractNumId="7" w15:restartNumberingAfterBreak="0">
     <w:nsid w:val="63811CDC"/>
     <w:multiLevelType w:val="hybridMultilevel"/>
     <w:tmpl w:val="936C32CA"/>
@@ -10589,7 +11613,7 @@
       </w:rPr>
     </w:lvl>
   </w:abstractNum>
-  <w:abstractNum w:abstractNumId="7" w15:restartNumberingAfterBreak="0">
+  <w:abstractNum w:abstractNumId="8" w15:restartNumberingAfterBreak="0">
     <w:nsid w:val="66371A7B"/>
     <w:multiLevelType w:val="hybridMultilevel"/>
     <w:tmpl w:val="AD169230"/>
@@ -10704,7 +11728,7 @@
       </w:rPr>
     </w:lvl>
   </w:abstractNum>
-  <w:abstractNum w:abstractNumId="8" w15:restartNumberingAfterBreak="0">
+  <w:abstractNum w:abstractNumId="9" w15:restartNumberingAfterBreak="0">
     <w:nsid w:val="67666E40"/>
     <w:multiLevelType w:val="hybridMultilevel"/>
     <w:tmpl w:val="BDACECD8"/>
@@ -10817,7 +11841,7 @@
       </w:rPr>
     </w:lvl>
   </w:abstractNum>
-  <w:abstractNum w:abstractNumId="9" w15:restartNumberingAfterBreak="0">
+  <w:abstractNum w:abstractNumId="10" w15:restartNumberingAfterBreak="0">
     <w:nsid w:val="69A51C97"/>
     <w:multiLevelType w:val="hybridMultilevel"/>
     <w:tmpl w:val="F5F6A378"/>
@@ -10930,7 +11954,119 @@
       </w:rPr>
     </w:lvl>
   </w:abstractNum>
-  <w:abstractNum w:abstractNumId="10" w15:restartNumberingAfterBreak="0">
+  <w:abstractNum w:abstractNumId="11" w15:restartNumberingAfterBreak="0">
+    <w:nsid w:val="6DA05C0E"/>
+    <w:multiLevelType w:val="hybridMultilevel"/>
+    <w:tmpl w:val="2FA6441E"/>
+    <w:lvl w:ilvl="0" w:tplc="DA7690C6">
+      <w:numFmt w:val="bullet"/>
+      <w:lvlText w:val="-"/>
+      <w:lvlJc w:val="left"/>
+      <w:pPr>
+        <w:ind w:left="1800" w:hanging="360"/>
+      </w:pPr>
+      <w:rPr>
+        <w:rFonts w:ascii="Times New Roman" w:eastAsiaTheme="minorHAnsi" w:hAnsi="Times New Roman" w:cs="Times New Roman" w:hint="default"/>
+      </w:rPr>
+    </w:lvl>
+    <w:lvl w:ilvl="1" w:tplc="04090003">
+      <w:start w:val="1"/>
+      <w:numFmt w:val="bullet"/>
+      <w:lvlText w:val="o"/>
+      <w:lvlJc w:val="left"/>
+      <w:pPr>
+        <w:ind w:left="2520" w:hanging="360"/>
+      </w:pPr>
+      <w:rPr>
+        <w:rFonts w:ascii="Courier New" w:hAnsi="Courier New" w:cs="Courier New" w:hint="default"/>
+      </w:rPr>
+    </w:lvl>
+    <w:lvl w:ilvl="2" w:tplc="04090005">
+      <w:start w:val="1"/>
+      <w:numFmt w:val="bullet"/>
+      <w:lvlText w:val=""/>
+      <w:lvlJc w:val="left"/>
+      <w:pPr>
+        <w:ind w:left="3240" w:hanging="360"/>
+      </w:pPr>
+      <w:rPr>
+        <w:rFonts w:ascii="Wingdings" w:hAnsi="Wingdings" w:hint="default"/>
+      </w:rPr>
+    </w:lvl>
+    <w:lvl w:ilvl="3" w:tplc="04090001" w:tentative="1">
+      <w:start w:val="1"/>
+      <w:numFmt w:val="bullet"/>
+      <w:lvlText w:val=""/>
+      <w:lvlJc w:val="left"/>
+      <w:pPr>
+        <w:ind w:left="3960" w:hanging="360"/>
+      </w:pPr>
+      <w:rPr>
+        <w:rFonts w:ascii="Symbol" w:hAnsi="Symbol" w:hint="default"/>
+      </w:rPr>
+    </w:lvl>
+    <w:lvl w:ilvl="4" w:tplc="04090003" w:tentative="1">
+      <w:start w:val="1"/>
+      <w:numFmt w:val="bullet"/>
+      <w:lvlText w:val="o"/>
+      <w:lvlJc w:val="left"/>
+      <w:pPr>
+        <w:ind w:left="4680" w:hanging="360"/>
+      </w:pPr>
+      <w:rPr>
+        <w:rFonts w:ascii="Courier New" w:hAnsi="Courier New" w:cs="Courier New" w:hint="default"/>
+      </w:rPr>
+    </w:lvl>
+    <w:lvl w:ilvl="5" w:tplc="04090005" w:tentative="1">
+      <w:start w:val="1"/>
+      <w:numFmt w:val="bullet"/>
+      <w:lvlText w:val=""/>
+      <w:lvlJc w:val="left"/>
+      <w:pPr>
+        <w:ind w:left="5400" w:hanging="360"/>
+      </w:pPr>
+      <w:rPr>
+        <w:rFonts w:ascii="Wingdings" w:hAnsi="Wingdings" w:hint="default"/>
+      </w:rPr>
+    </w:lvl>
+    <w:lvl w:ilvl="6" w:tplc="04090001" w:tentative="1">
+      <w:start w:val="1"/>
+      <w:numFmt w:val="bullet"/>
+      <w:lvlText w:val=""/>
+      <w:lvlJc w:val="left"/>
+      <w:pPr>
+        <w:ind w:left="6120" w:hanging="360"/>
+      </w:pPr>
+      <w:rPr>
+        <w:rFonts w:ascii="Symbol" w:hAnsi="Symbol" w:hint="default"/>
+      </w:rPr>
+    </w:lvl>
+    <w:lvl w:ilvl="7" w:tplc="04090003" w:tentative="1">
+      <w:start w:val="1"/>
+      <w:numFmt w:val="bullet"/>
+      <w:lvlText w:val="o"/>
+      <w:lvlJc w:val="left"/>
+      <w:pPr>
+        <w:ind w:left="6840" w:hanging="360"/>
+      </w:pPr>
+      <w:rPr>
+        <w:rFonts w:ascii="Courier New" w:hAnsi="Courier New" w:cs="Courier New" w:hint="default"/>
+      </w:rPr>
+    </w:lvl>
+    <w:lvl w:ilvl="8" w:tplc="04090005" w:tentative="1">
+      <w:start w:val="1"/>
+      <w:numFmt w:val="bullet"/>
+      <w:lvlText w:val=""/>
+      <w:lvlJc w:val="left"/>
+      <w:pPr>
+        <w:ind w:left="7560" w:hanging="360"/>
+      </w:pPr>
+      <w:rPr>
+        <w:rFonts w:ascii="Wingdings" w:hAnsi="Wingdings" w:hint="default"/>
+      </w:rPr>
+    </w:lvl>
+  </w:abstractNum>
+  <w:abstractNum w:abstractNumId="12" w15:restartNumberingAfterBreak="0">
     <w:nsid w:val="711A53F5"/>
     <w:multiLevelType w:val="hybridMultilevel"/>
     <w:tmpl w:val="4746BD5C"/>
@@ -11043,10 +12179,10 @@
       </w:rPr>
     </w:lvl>
   </w:abstractNum>
-  <w:abstractNum w:abstractNumId="11" w15:restartNumberingAfterBreak="0">
+  <w:abstractNum w:abstractNumId="13" w15:restartNumberingAfterBreak="0">
     <w:nsid w:val="723E7755"/>
     <w:multiLevelType w:val="hybridMultilevel"/>
-    <w:tmpl w:val="90DE0FD2"/>
+    <w:tmpl w:val="DD327B50"/>
     <w:lvl w:ilvl="0" w:tplc="04090001">
       <w:start w:val="1"/>
       <w:numFmt w:val="bullet"/>
@@ -11160,22 +12296,22 @@
     <w:abstractNumId w:val="3"/>
   </w:num>
   <w:num w:numId="2">
-    <w:abstractNumId w:val="9"/>
+    <w:abstractNumId w:val="10"/>
   </w:num>
   <w:num w:numId="3">
-    <w:abstractNumId w:val="4"/>
+    <w:abstractNumId w:val="5"/>
   </w:num>
   <w:num w:numId="4">
-    <w:abstractNumId w:val="6"/>
+    <w:abstractNumId w:val="7"/>
   </w:num>
   <w:num w:numId="5">
-    <w:abstractNumId w:val="7"/>
+    <w:abstractNumId w:val="8"/>
   </w:num>
   <w:num w:numId="6">
     <w:abstractNumId w:val="0"/>
   </w:num>
   <w:num w:numId="7">
-    <w:abstractNumId w:val="5"/>
+    <w:abstractNumId w:val="6"/>
   </w:num>
   <w:num w:numId="8">
     <w:abstractNumId w:val="1"/>
@@ -11184,12 +12320,18 @@
     <w:abstractNumId w:val="2"/>
   </w:num>
   <w:num w:numId="10">
-    <w:abstractNumId w:val="8"/>
+    <w:abstractNumId w:val="9"/>
   </w:num>
   <w:num w:numId="11">
-    <w:abstractNumId w:val="10"/>
+    <w:abstractNumId w:val="12"/>
   </w:num>
   <w:num w:numId="12">
+    <w:abstractNumId w:val="13"/>
+  </w:num>
+  <w:num w:numId="13">
+    <w:abstractNumId w:val="4"/>
+  </w:num>
+  <w:num w:numId="14">
     <w:abstractNumId w:val="11"/>
   </w:num>
 </w:numbering>

</xml_diff>